<commit_message>
Actualización del Plan de Gestión de Cambios
</commit_message>
<xml_diff>
--- a/Documentos/Bosquejo_PGC.docx
+++ b/Documentos/Bosquejo_PGC.docx
@@ -1,6 +1,6 @@
 
 <file path=word/document.xml><?xml version="1.0" encoding="utf-8"?>
-<w:document xmlns:wpc="http://schemas.microsoft.com/office/word/2010/wordprocessingCanvas" xmlns:mc="http://schemas.openxmlformats.org/markup-compatibility/2006" xmlns:o="urn:schemas-microsoft-com:office:office" xmlns:r="http://schemas.openxmlformats.org/officeDocument/2006/relationships" xmlns:m="http://schemas.openxmlformats.org/officeDocument/2006/math" xmlns:v="urn:schemas-microsoft-com:vml" xmlns:wp14="http://schemas.microsoft.com/office/word/2010/wordprocessingDrawing" xmlns:wp="http://schemas.openxmlformats.org/drawingml/2006/wordprocessingDrawing" xmlns:w10="urn:schemas-microsoft-com:office:word" xmlns:w="http://schemas.openxmlformats.org/wordprocessingml/2006/main" xmlns:w14="http://schemas.microsoft.com/office/word/2010/wordml" xmlns:w15="http://schemas.microsoft.com/office/word/2012/wordml" xmlns:wpg="http://schemas.microsoft.com/office/word/2010/wordprocessingGroup" xmlns:wpi="http://schemas.microsoft.com/office/word/2010/wordprocessingInk" xmlns:wne="http://schemas.microsoft.com/office/word/2006/wordml" xmlns:wps="http://schemas.microsoft.com/office/word/2010/wordprocessingShape" mc:Ignorable="w14 w15 wp14">
+<w:document xmlns:wpc="http://schemas.microsoft.com/office/word/2010/wordprocessingCanvas" xmlns:cx="http://schemas.microsoft.com/office/drawing/2014/chartex" xmlns:cx1="http://schemas.microsoft.com/office/drawing/2015/9/8/chartex" xmlns:cx2="http://schemas.microsoft.com/office/drawing/2015/10/21/chartex" xmlns:cx3="http://schemas.microsoft.com/office/drawing/2016/5/9/chartex" xmlns:cx4="http://schemas.microsoft.com/office/drawing/2016/5/10/chartex" xmlns:cx5="http://schemas.microsoft.com/office/drawing/2016/5/11/chartex" xmlns:cx6="http://schemas.microsoft.com/office/drawing/2016/5/12/chartex" xmlns:cx7="http://schemas.microsoft.com/office/drawing/2016/5/13/chartex" xmlns:cx8="http://schemas.microsoft.com/office/drawing/2016/5/14/chartex" xmlns:mc="http://schemas.openxmlformats.org/markup-compatibility/2006" xmlns:aink="http://schemas.microsoft.com/office/drawing/2016/ink" xmlns:am3d="http://schemas.microsoft.com/office/drawing/2017/model3d" xmlns:o="urn:schemas-microsoft-com:office:office" xmlns:r="http://schemas.openxmlformats.org/officeDocument/2006/relationships" xmlns:m="http://schemas.openxmlformats.org/officeDocument/2006/math" xmlns:v="urn:schemas-microsoft-com:vml" xmlns:wp14="http://schemas.microsoft.com/office/word/2010/wordprocessingDrawing" xmlns:wp="http://schemas.openxmlformats.org/drawingml/2006/wordprocessingDrawing" xmlns:w10="urn:schemas-microsoft-com:office:word" xmlns:w="http://schemas.openxmlformats.org/wordprocessingml/2006/main" xmlns:w14="http://schemas.microsoft.com/office/word/2010/wordml" xmlns:w15="http://schemas.microsoft.com/office/word/2012/wordml" xmlns:w16cid="http://schemas.microsoft.com/office/word/2016/wordml/cid" xmlns:w16se="http://schemas.microsoft.com/office/word/2015/wordml/symex" xmlns:wpg="http://schemas.microsoft.com/office/word/2010/wordprocessingGroup" xmlns:wpi="http://schemas.microsoft.com/office/word/2010/wordprocessingInk" xmlns:wne="http://schemas.microsoft.com/office/word/2006/wordml" xmlns:wps="http://schemas.microsoft.com/office/word/2010/wordprocessingShape" mc:Ignorable="w14 w15 w16se w16cid wp14">
   <w:body>
     <w:p>
       <w:pPr>
@@ -138,7 +138,28 @@
           <w:sz w:val="28"/>
           <w:szCs w:val="28"/>
         </w:rPr>
-        <w:t>Versión 2.0</w:t>
+        <w:t xml:space="preserve">Versión </w:t>
+      </w:r>
+      <w:r>
+        <w:rPr>
+          <w:sz w:val="28"/>
+          <w:szCs w:val="28"/>
+        </w:rPr>
+        <w:t>1</w:t>
+      </w:r>
+      <w:r>
+        <w:rPr>
+          <w:sz w:val="28"/>
+          <w:szCs w:val="28"/>
+        </w:rPr>
+        <w:t>.</w:t>
+      </w:r>
+      <w:r>
+        <w:rPr>
+          <w:sz w:val="28"/>
+          <w:szCs w:val="28"/>
+        </w:rPr>
+        <w:t>4</w:t>
       </w:r>
     </w:p>
     <w:p>
@@ -216,7 +237,7 @@
         </w:trPr>
         <w:tc>
           <w:tcPr>
-            <w:tcW w:w="2264" w:type="dxa"/>
+            <w:tcW w:w="2265" w:type="dxa"/>
             <w:tcBorders>
               <w:top w:val="single" w:sz="6" w:space="0" w:color="00000A"/>
               <w:left w:val="single" w:sz="6" w:space="0" w:color="00000A"/>
@@ -280,7 +301,7 @@
         </w:tc>
         <w:tc>
           <w:tcPr>
-            <w:tcW w:w="3681" w:type="dxa"/>
+            <w:tcW w:w="3682" w:type="dxa"/>
             <w:tcBorders>
               <w:top w:val="single" w:sz="6" w:space="0" w:color="00000A"/>
               <w:left w:val="single" w:sz="6" w:space="0" w:color="00000A"/>
@@ -312,7 +333,7 @@
         </w:tc>
         <w:tc>
           <w:tcPr>
-            <w:tcW w:w="2265" w:type="dxa"/>
+            <w:tcW w:w="2266" w:type="dxa"/>
             <w:tcBorders>
               <w:top w:val="single" w:sz="6" w:space="0" w:color="00000A"/>
               <w:left w:val="single" w:sz="6" w:space="0" w:color="00000A"/>
@@ -349,7 +370,7 @@
         </w:trPr>
         <w:tc>
           <w:tcPr>
-            <w:tcW w:w="2264" w:type="dxa"/>
+            <w:tcW w:w="2265" w:type="dxa"/>
             <w:tcBorders>
               <w:top w:val="single" w:sz="6" w:space="0" w:color="00000A"/>
               <w:left w:val="single" w:sz="6" w:space="0" w:color="00000A"/>
@@ -409,7 +430,7 @@
         </w:tc>
         <w:tc>
           <w:tcPr>
-            <w:tcW w:w="3681" w:type="dxa"/>
+            <w:tcW w:w="3682" w:type="dxa"/>
             <w:tcBorders>
               <w:top w:val="single" w:sz="6" w:space="0" w:color="00000A"/>
               <w:left w:val="single" w:sz="6" w:space="0" w:color="00000A"/>
@@ -439,7 +460,7 @@
         </w:tc>
         <w:tc>
           <w:tcPr>
-            <w:tcW w:w="2265" w:type="dxa"/>
+            <w:tcW w:w="2266" w:type="dxa"/>
             <w:tcBorders>
               <w:top w:val="single" w:sz="6" w:space="0" w:color="00000A"/>
               <w:left w:val="single" w:sz="6" w:space="0" w:color="00000A"/>
@@ -474,7 +495,7 @@
         </w:trPr>
         <w:tc>
           <w:tcPr>
-            <w:tcW w:w="2264" w:type="dxa"/>
+            <w:tcW w:w="2265" w:type="dxa"/>
             <w:tcBorders>
               <w:top w:val="single" w:sz="6" w:space="0" w:color="00000A"/>
               <w:left w:val="single" w:sz="6" w:space="0" w:color="00000A"/>
@@ -528,13 +549,19 @@
               <w:rPr>
                 <w:rFonts w:ascii="Calibri" w:eastAsia="Calibri" w:hAnsi="Calibri" w:cs="Calibri"/>
               </w:rPr>
-              <w:t>1.3</w:t>
+              <w:t>1.</w:t>
+            </w:r>
+            <w:r>
+              <w:rPr>
+                <w:rFonts w:ascii="Calibri" w:eastAsia="Calibri" w:hAnsi="Calibri" w:cs="Calibri"/>
+              </w:rPr>
+              <w:t>1</w:t>
             </w:r>
           </w:p>
         </w:tc>
         <w:tc>
           <w:tcPr>
-            <w:tcW w:w="3681" w:type="dxa"/>
+            <w:tcW w:w="3682" w:type="dxa"/>
             <w:tcBorders>
               <w:top w:val="single" w:sz="6" w:space="0" w:color="00000A"/>
               <w:left w:val="single" w:sz="6" w:space="0" w:color="00000A"/>
@@ -564,7 +591,7 @@
         </w:tc>
         <w:tc>
           <w:tcPr>
-            <w:tcW w:w="2265" w:type="dxa"/>
+            <w:tcW w:w="2266" w:type="dxa"/>
             <w:tcBorders>
               <w:top w:val="single" w:sz="6" w:space="0" w:color="00000A"/>
               <w:left w:val="single" w:sz="6" w:space="0" w:color="00000A"/>
@@ -599,7 +626,7 @@
         </w:trPr>
         <w:tc>
           <w:tcPr>
-            <w:tcW w:w="2264" w:type="dxa"/>
+            <w:tcW w:w="2265" w:type="dxa"/>
             <w:tcBorders>
               <w:top w:val="single" w:sz="6" w:space="0" w:color="00000A"/>
               <w:left w:val="single" w:sz="6" w:space="0" w:color="00000A"/>
@@ -653,13 +680,19 @@
               <w:rPr>
                 <w:rFonts w:ascii="Calibri" w:eastAsia="Calibri" w:hAnsi="Calibri" w:cs="Calibri"/>
               </w:rPr>
-              <w:t>1.7</w:t>
+              <w:t>1.</w:t>
+            </w:r>
+            <w:r>
+              <w:rPr>
+                <w:rFonts w:ascii="Calibri" w:eastAsia="Calibri" w:hAnsi="Calibri" w:cs="Calibri"/>
+              </w:rPr>
+              <w:t>2</w:t>
             </w:r>
           </w:p>
         </w:tc>
         <w:tc>
           <w:tcPr>
-            <w:tcW w:w="3681" w:type="dxa"/>
+            <w:tcW w:w="3682" w:type="dxa"/>
             <w:tcBorders>
               <w:top w:val="single" w:sz="6" w:space="0" w:color="00000A"/>
               <w:left w:val="single" w:sz="6" w:space="0" w:color="00000A"/>
@@ -687,6 +720,41 @@
             </w:r>
           </w:p>
         </w:tc>
+        <w:tc>
+          <w:tcPr>
+            <w:tcW w:w="2266" w:type="dxa"/>
+            <w:tcBorders>
+              <w:top w:val="single" w:sz="6" w:space="0" w:color="00000A"/>
+              <w:left w:val="single" w:sz="6" w:space="0" w:color="00000A"/>
+              <w:bottom w:val="single" w:sz="6" w:space="0" w:color="00000A"/>
+              <w:right w:val="single" w:sz="6" w:space="0" w:color="00000A"/>
+            </w:tcBorders>
+            <w:shd w:val="clear" w:color="auto" w:fill="auto"/>
+            <w:tcMar>
+              <w:top w:w="80" w:type="dxa"/>
+              <w:left w:w="80" w:type="dxa"/>
+              <w:bottom w:w="80" w:type="dxa"/>
+              <w:right w:w="80" w:type="dxa"/>
+            </w:tcMar>
+          </w:tcPr>
+          <w:p>
+            <w:pPr>
+              <w:pStyle w:val="Tabletext"/>
+              <w:jc w:val="both"/>
+            </w:pPr>
+            <w:r>
+              <w:rPr>
+                <w:rFonts w:ascii="Calibri" w:eastAsia="Calibri" w:hAnsi="Calibri" w:cs="Calibri"/>
+              </w:rPr>
+              <w:t>Alejandra Iparraguirre</w:t>
+            </w:r>
+          </w:p>
+        </w:tc>
+      </w:tr>
+      <w:tr>
+        <w:trPr>
+          <w:trHeight w:val="235"/>
+        </w:trPr>
         <w:tc>
           <w:tcPr>
             <w:tcW w:w="2265" w:type="dxa"/>
@@ -713,45 +781,8 @@
               <w:rPr>
                 <w:rFonts w:ascii="Calibri" w:eastAsia="Calibri" w:hAnsi="Calibri" w:cs="Calibri"/>
               </w:rPr>
-              <w:t>Alejandra Iparraguirre</w:t>
-            </w:r>
-          </w:p>
-        </w:tc>
-      </w:tr>
-      <w:tr>
-        <w:trPr>
-          <w:trHeight w:val="235"/>
-        </w:trPr>
-        <w:tc>
-          <w:tcPr>
-            <w:tcW w:w="2264" w:type="dxa"/>
-            <w:tcBorders>
-              <w:top w:val="single" w:sz="6" w:space="0" w:color="00000A"/>
-              <w:left w:val="single" w:sz="6" w:space="0" w:color="00000A"/>
-              <w:bottom w:val="single" w:sz="6" w:space="0" w:color="00000A"/>
-              <w:right w:val="single" w:sz="6" w:space="0" w:color="00000A"/>
-            </w:tcBorders>
-            <w:shd w:val="clear" w:color="auto" w:fill="auto"/>
-            <w:tcMar>
-              <w:top w:w="80" w:type="dxa"/>
-              <w:left w:w="80" w:type="dxa"/>
-              <w:bottom w:w="80" w:type="dxa"/>
-              <w:right w:w="80" w:type="dxa"/>
-            </w:tcMar>
-          </w:tcPr>
-          <w:p>
-            <w:pPr>
-              <w:pStyle w:val="Tabletext"/>
-              <w:jc w:val="both"/>
-            </w:pPr>
-            <w:r>
-              <w:rPr>
-                <w:rFonts w:ascii="Calibri" w:eastAsia="Calibri" w:hAnsi="Calibri" w:cs="Calibri"/>
-              </w:rPr>
               <w:t>10/11/2017</w:t>
             </w:r>
-            <w:bookmarkStart w:id="0" w:name="_GoBack"/>
-            <w:bookmarkEnd w:id="0"/>
           </w:p>
         </w:tc>
         <w:tc>
@@ -780,13 +811,25 @@
               <w:rPr>
                 <w:rFonts w:ascii="Calibri" w:eastAsia="Calibri" w:hAnsi="Calibri" w:cs="Calibri"/>
               </w:rPr>
-              <w:t>2.0</w:t>
+              <w:t>1</w:t>
+            </w:r>
+            <w:r>
+              <w:rPr>
+                <w:rFonts w:ascii="Calibri" w:eastAsia="Calibri" w:hAnsi="Calibri" w:cs="Calibri"/>
+              </w:rPr>
+              <w:t>.</w:t>
+            </w:r>
+            <w:r>
+              <w:rPr>
+                <w:rFonts w:ascii="Calibri" w:eastAsia="Calibri" w:hAnsi="Calibri" w:cs="Calibri"/>
+              </w:rPr>
+              <w:t>3</w:t>
             </w:r>
           </w:p>
         </w:tc>
         <w:tc>
           <w:tcPr>
-            <w:tcW w:w="3681" w:type="dxa"/>
+            <w:tcW w:w="3682" w:type="dxa"/>
             <w:tcBorders>
               <w:top w:val="single" w:sz="6" w:space="0" w:color="00000A"/>
               <w:left w:val="single" w:sz="6" w:space="0" w:color="00000A"/>
@@ -810,10 +853,51 @@
               <w:rPr>
                 <w:rFonts w:ascii="Calibri" w:eastAsia="Calibri" w:hAnsi="Calibri" w:cs="Calibri"/>
               </w:rPr>
-              <w:t>Se ha agregado los puntos 4.5 al 4.9</w:t>
+              <w:t>Actualización de la introducción y propósito.</w:t>
             </w:r>
           </w:p>
         </w:tc>
+        <w:tc>
+          <w:tcPr>
+            <w:tcW w:w="2266" w:type="dxa"/>
+            <w:tcBorders>
+              <w:top w:val="single" w:sz="6" w:space="0" w:color="00000A"/>
+              <w:left w:val="single" w:sz="6" w:space="0" w:color="00000A"/>
+              <w:bottom w:val="single" w:sz="6" w:space="0" w:color="00000A"/>
+              <w:right w:val="single" w:sz="6" w:space="0" w:color="00000A"/>
+            </w:tcBorders>
+            <w:shd w:val="clear" w:color="auto" w:fill="auto"/>
+            <w:tcMar>
+              <w:top w:w="80" w:type="dxa"/>
+              <w:left w:w="80" w:type="dxa"/>
+              <w:bottom w:w="80" w:type="dxa"/>
+              <w:right w:w="80" w:type="dxa"/>
+            </w:tcMar>
+          </w:tcPr>
+          <w:p>
+            <w:pPr>
+              <w:pStyle w:val="Tabletext"/>
+              <w:jc w:val="both"/>
+            </w:pPr>
+            <w:r>
+              <w:rPr>
+                <w:rFonts w:ascii="Calibri" w:eastAsia="Calibri" w:hAnsi="Calibri" w:cs="Calibri"/>
+              </w:rPr>
+              <w:t>Huamán Moya, Christopher</w:t>
+            </w:r>
+            <w:r>
+              <w:rPr>
+                <w:rFonts w:ascii="Calibri" w:eastAsia="Calibri" w:hAnsi="Calibri" w:cs="Calibri"/>
+              </w:rPr>
+              <w:t xml:space="preserve"> </w:t>
+            </w:r>
+          </w:p>
+        </w:tc>
+      </w:tr>
+      <w:tr>
+        <w:trPr>
+          <w:trHeight w:val="235"/>
+        </w:trPr>
         <w:tc>
           <w:tcPr>
             <w:tcW w:w="2265" w:type="dxa"/>
@@ -840,11 +924,440 @@
               <w:rPr>
                 <w:rFonts w:ascii="Calibri" w:eastAsia="Calibri" w:hAnsi="Calibri" w:cs="Calibri"/>
               </w:rPr>
+              <w:t>10/11/2017</w:t>
+            </w:r>
+          </w:p>
+        </w:tc>
+        <w:tc>
+          <w:tcPr>
+            <w:tcW w:w="1132" w:type="dxa"/>
+            <w:tcBorders>
+              <w:top w:val="single" w:sz="6" w:space="0" w:color="00000A"/>
+              <w:left w:val="single" w:sz="6" w:space="0" w:color="00000A"/>
+              <w:bottom w:val="single" w:sz="6" w:space="0" w:color="00000A"/>
+              <w:right w:val="single" w:sz="6" w:space="0" w:color="00000A"/>
+            </w:tcBorders>
+            <w:shd w:val="clear" w:color="auto" w:fill="auto"/>
+            <w:tcMar>
+              <w:top w:w="80" w:type="dxa"/>
+              <w:left w:w="80" w:type="dxa"/>
+              <w:bottom w:w="80" w:type="dxa"/>
+              <w:right w:w="80" w:type="dxa"/>
+            </w:tcMar>
+          </w:tcPr>
+          <w:p>
+            <w:pPr>
+              <w:pStyle w:val="Tabletext"/>
+              <w:jc w:val="both"/>
+            </w:pPr>
+            <w:r>
+              <w:rPr>
+                <w:rFonts w:ascii="Calibri" w:eastAsia="Calibri" w:hAnsi="Calibri" w:cs="Calibri"/>
+              </w:rPr>
+              <w:t>1.4</w:t>
+            </w:r>
+          </w:p>
+        </w:tc>
+        <w:tc>
+          <w:tcPr>
+            <w:tcW w:w="3682" w:type="dxa"/>
+            <w:tcBorders>
+              <w:top w:val="single" w:sz="6" w:space="0" w:color="00000A"/>
+              <w:left w:val="single" w:sz="6" w:space="0" w:color="00000A"/>
+              <w:bottom w:val="single" w:sz="6" w:space="0" w:color="00000A"/>
+              <w:right w:val="single" w:sz="6" w:space="0" w:color="00000A"/>
+            </w:tcBorders>
+            <w:shd w:val="clear" w:color="auto" w:fill="auto"/>
+            <w:tcMar>
+              <w:top w:w="80" w:type="dxa"/>
+              <w:left w:w="80" w:type="dxa"/>
+              <w:bottom w:w="80" w:type="dxa"/>
+              <w:right w:w="80" w:type="dxa"/>
+            </w:tcMar>
+          </w:tcPr>
+          <w:p>
+            <w:pPr>
+              <w:pStyle w:val="Tabletext"/>
+              <w:jc w:val="both"/>
+            </w:pPr>
+            <w:r>
+              <w:rPr>
+                <w:rFonts w:ascii="Calibri" w:eastAsia="Calibri" w:hAnsi="Calibri" w:cs="Calibri"/>
+              </w:rPr>
+              <w:t>Se ha agregado los puntos 4.5 al 4.9</w:t>
+            </w:r>
+          </w:p>
+        </w:tc>
+        <w:tc>
+          <w:tcPr>
+            <w:tcW w:w="2266" w:type="dxa"/>
+            <w:tcBorders>
+              <w:top w:val="single" w:sz="6" w:space="0" w:color="00000A"/>
+              <w:left w:val="single" w:sz="6" w:space="0" w:color="00000A"/>
+              <w:bottom w:val="single" w:sz="6" w:space="0" w:color="00000A"/>
+              <w:right w:val="single" w:sz="6" w:space="0" w:color="00000A"/>
+            </w:tcBorders>
+            <w:shd w:val="clear" w:color="auto" w:fill="auto"/>
+            <w:tcMar>
+              <w:top w:w="80" w:type="dxa"/>
+              <w:left w:w="80" w:type="dxa"/>
+              <w:bottom w:w="80" w:type="dxa"/>
+              <w:right w:w="80" w:type="dxa"/>
+            </w:tcMar>
+          </w:tcPr>
+          <w:p>
+            <w:pPr>
+              <w:pStyle w:val="Tabletext"/>
+              <w:jc w:val="both"/>
+            </w:pPr>
+            <w:r>
+              <w:rPr>
+                <w:rFonts w:ascii="Calibri" w:eastAsia="Calibri" w:hAnsi="Calibri" w:cs="Calibri"/>
+              </w:rPr>
               <w:t xml:space="preserve">Shany Huaypar </w:t>
             </w:r>
           </w:p>
         </w:tc>
       </w:tr>
+      <w:tr>
+        <w:trPr>
+          <w:trHeight w:val="235"/>
+        </w:trPr>
+        <w:tc>
+          <w:tcPr>
+            <w:tcW w:w="2265" w:type="dxa"/>
+            <w:tcBorders>
+              <w:top w:val="single" w:sz="6" w:space="0" w:color="00000A"/>
+              <w:left w:val="single" w:sz="6" w:space="0" w:color="00000A"/>
+              <w:bottom w:val="single" w:sz="6" w:space="0" w:color="00000A"/>
+              <w:right w:val="single" w:sz="6" w:space="0" w:color="00000A"/>
+            </w:tcBorders>
+            <w:shd w:val="clear" w:color="auto" w:fill="auto"/>
+            <w:tcMar>
+              <w:top w:w="80" w:type="dxa"/>
+              <w:left w:w="80" w:type="dxa"/>
+              <w:bottom w:w="80" w:type="dxa"/>
+              <w:right w:w="80" w:type="dxa"/>
+            </w:tcMar>
+          </w:tcPr>
+          <w:p>
+            <w:pPr>
+              <w:pStyle w:val="Tabletext"/>
+              <w:jc w:val="both"/>
+              <w:rPr>
+                <w:rFonts w:ascii="Calibri" w:eastAsia="Calibri" w:hAnsi="Calibri" w:cs="Calibri"/>
+              </w:rPr>
+            </w:pPr>
+          </w:p>
+        </w:tc>
+        <w:tc>
+          <w:tcPr>
+            <w:tcW w:w="1132" w:type="dxa"/>
+            <w:tcBorders>
+              <w:top w:val="single" w:sz="6" w:space="0" w:color="00000A"/>
+              <w:left w:val="single" w:sz="6" w:space="0" w:color="00000A"/>
+              <w:bottom w:val="single" w:sz="6" w:space="0" w:color="00000A"/>
+              <w:right w:val="single" w:sz="6" w:space="0" w:color="00000A"/>
+            </w:tcBorders>
+            <w:shd w:val="clear" w:color="auto" w:fill="auto"/>
+            <w:tcMar>
+              <w:top w:w="80" w:type="dxa"/>
+              <w:left w:w="80" w:type="dxa"/>
+              <w:bottom w:w="80" w:type="dxa"/>
+              <w:right w:w="80" w:type="dxa"/>
+            </w:tcMar>
+          </w:tcPr>
+          <w:p>
+            <w:pPr>
+              <w:pStyle w:val="Tabletext"/>
+              <w:jc w:val="both"/>
+              <w:rPr>
+                <w:rFonts w:ascii="Calibri" w:eastAsia="Calibri" w:hAnsi="Calibri" w:cs="Calibri"/>
+              </w:rPr>
+            </w:pPr>
+          </w:p>
+        </w:tc>
+        <w:tc>
+          <w:tcPr>
+            <w:tcW w:w="3682" w:type="dxa"/>
+            <w:tcBorders>
+              <w:top w:val="single" w:sz="6" w:space="0" w:color="00000A"/>
+              <w:left w:val="single" w:sz="6" w:space="0" w:color="00000A"/>
+              <w:bottom w:val="single" w:sz="6" w:space="0" w:color="00000A"/>
+              <w:right w:val="single" w:sz="6" w:space="0" w:color="00000A"/>
+            </w:tcBorders>
+            <w:shd w:val="clear" w:color="auto" w:fill="auto"/>
+            <w:tcMar>
+              <w:top w:w="80" w:type="dxa"/>
+              <w:left w:w="80" w:type="dxa"/>
+              <w:bottom w:w="80" w:type="dxa"/>
+              <w:right w:w="80" w:type="dxa"/>
+            </w:tcMar>
+          </w:tcPr>
+          <w:p>
+            <w:pPr>
+              <w:pStyle w:val="Tabletext"/>
+              <w:jc w:val="both"/>
+              <w:rPr>
+                <w:rFonts w:ascii="Calibri" w:eastAsia="Calibri" w:hAnsi="Calibri" w:cs="Calibri"/>
+              </w:rPr>
+            </w:pPr>
+          </w:p>
+        </w:tc>
+        <w:tc>
+          <w:tcPr>
+            <w:tcW w:w="2266" w:type="dxa"/>
+            <w:tcBorders>
+              <w:top w:val="single" w:sz="6" w:space="0" w:color="00000A"/>
+              <w:left w:val="single" w:sz="6" w:space="0" w:color="00000A"/>
+              <w:bottom w:val="single" w:sz="6" w:space="0" w:color="00000A"/>
+              <w:right w:val="single" w:sz="6" w:space="0" w:color="00000A"/>
+            </w:tcBorders>
+            <w:shd w:val="clear" w:color="auto" w:fill="auto"/>
+            <w:tcMar>
+              <w:top w:w="80" w:type="dxa"/>
+              <w:left w:w="80" w:type="dxa"/>
+              <w:bottom w:w="80" w:type="dxa"/>
+              <w:right w:w="80" w:type="dxa"/>
+            </w:tcMar>
+          </w:tcPr>
+          <w:p>
+            <w:pPr>
+              <w:pStyle w:val="Tabletext"/>
+              <w:jc w:val="both"/>
+              <w:rPr>
+                <w:rFonts w:ascii="Calibri" w:eastAsia="Calibri" w:hAnsi="Calibri" w:cs="Calibri"/>
+              </w:rPr>
+            </w:pPr>
+          </w:p>
+        </w:tc>
+      </w:tr>
+      <w:tr>
+        <w:trPr>
+          <w:trHeight w:val="235"/>
+        </w:trPr>
+        <w:tc>
+          <w:tcPr>
+            <w:tcW w:w="2265" w:type="dxa"/>
+            <w:tcBorders>
+              <w:top w:val="single" w:sz="6" w:space="0" w:color="00000A"/>
+              <w:left w:val="single" w:sz="6" w:space="0" w:color="00000A"/>
+              <w:bottom w:val="single" w:sz="6" w:space="0" w:color="00000A"/>
+              <w:right w:val="single" w:sz="6" w:space="0" w:color="00000A"/>
+            </w:tcBorders>
+            <w:shd w:val="clear" w:color="auto" w:fill="auto"/>
+            <w:tcMar>
+              <w:top w:w="80" w:type="dxa"/>
+              <w:left w:w="80" w:type="dxa"/>
+              <w:bottom w:w="80" w:type="dxa"/>
+              <w:right w:w="80" w:type="dxa"/>
+            </w:tcMar>
+          </w:tcPr>
+          <w:p>
+            <w:pPr>
+              <w:pStyle w:val="Tabletext"/>
+              <w:jc w:val="both"/>
+              <w:rPr>
+                <w:rFonts w:ascii="Calibri" w:eastAsia="Calibri" w:hAnsi="Calibri" w:cs="Calibri"/>
+              </w:rPr>
+            </w:pPr>
+          </w:p>
+        </w:tc>
+        <w:tc>
+          <w:tcPr>
+            <w:tcW w:w="1132" w:type="dxa"/>
+            <w:tcBorders>
+              <w:top w:val="single" w:sz="6" w:space="0" w:color="00000A"/>
+              <w:left w:val="single" w:sz="6" w:space="0" w:color="00000A"/>
+              <w:bottom w:val="single" w:sz="6" w:space="0" w:color="00000A"/>
+              <w:right w:val="single" w:sz="6" w:space="0" w:color="00000A"/>
+            </w:tcBorders>
+            <w:shd w:val="clear" w:color="auto" w:fill="auto"/>
+            <w:tcMar>
+              <w:top w:w="80" w:type="dxa"/>
+              <w:left w:w="80" w:type="dxa"/>
+              <w:bottom w:w="80" w:type="dxa"/>
+              <w:right w:w="80" w:type="dxa"/>
+            </w:tcMar>
+          </w:tcPr>
+          <w:p>
+            <w:pPr>
+              <w:pStyle w:val="Tabletext"/>
+              <w:jc w:val="both"/>
+              <w:rPr>
+                <w:rFonts w:ascii="Calibri" w:eastAsia="Calibri" w:hAnsi="Calibri" w:cs="Calibri"/>
+              </w:rPr>
+            </w:pPr>
+          </w:p>
+        </w:tc>
+        <w:tc>
+          <w:tcPr>
+            <w:tcW w:w="3682" w:type="dxa"/>
+            <w:tcBorders>
+              <w:top w:val="single" w:sz="6" w:space="0" w:color="00000A"/>
+              <w:left w:val="single" w:sz="6" w:space="0" w:color="00000A"/>
+              <w:bottom w:val="single" w:sz="6" w:space="0" w:color="00000A"/>
+              <w:right w:val="single" w:sz="6" w:space="0" w:color="00000A"/>
+            </w:tcBorders>
+            <w:shd w:val="clear" w:color="auto" w:fill="auto"/>
+            <w:tcMar>
+              <w:top w:w="80" w:type="dxa"/>
+              <w:left w:w="80" w:type="dxa"/>
+              <w:bottom w:w="80" w:type="dxa"/>
+              <w:right w:w="80" w:type="dxa"/>
+            </w:tcMar>
+          </w:tcPr>
+          <w:p>
+            <w:pPr>
+              <w:pStyle w:val="Tabletext"/>
+              <w:jc w:val="both"/>
+              <w:rPr>
+                <w:rFonts w:ascii="Calibri" w:eastAsia="Calibri" w:hAnsi="Calibri" w:cs="Calibri"/>
+              </w:rPr>
+            </w:pPr>
+          </w:p>
+        </w:tc>
+        <w:tc>
+          <w:tcPr>
+            <w:tcW w:w="2266" w:type="dxa"/>
+            <w:tcBorders>
+              <w:top w:val="single" w:sz="6" w:space="0" w:color="00000A"/>
+              <w:left w:val="single" w:sz="6" w:space="0" w:color="00000A"/>
+              <w:bottom w:val="single" w:sz="6" w:space="0" w:color="00000A"/>
+              <w:right w:val="single" w:sz="6" w:space="0" w:color="00000A"/>
+            </w:tcBorders>
+            <w:shd w:val="clear" w:color="auto" w:fill="auto"/>
+            <w:tcMar>
+              <w:top w:w="80" w:type="dxa"/>
+              <w:left w:w="80" w:type="dxa"/>
+              <w:bottom w:w="80" w:type="dxa"/>
+              <w:right w:w="80" w:type="dxa"/>
+            </w:tcMar>
+          </w:tcPr>
+          <w:p>
+            <w:pPr>
+              <w:pStyle w:val="Tabletext"/>
+              <w:jc w:val="both"/>
+              <w:rPr>
+                <w:rFonts w:ascii="Calibri" w:eastAsia="Calibri" w:hAnsi="Calibri" w:cs="Calibri"/>
+              </w:rPr>
+            </w:pPr>
+          </w:p>
+        </w:tc>
+      </w:tr>
+      <w:tr>
+        <w:trPr>
+          <w:trHeight w:val="235"/>
+        </w:trPr>
+        <w:tc>
+          <w:tcPr>
+            <w:tcW w:w="2265" w:type="dxa"/>
+            <w:tcBorders>
+              <w:top w:val="single" w:sz="6" w:space="0" w:color="00000A"/>
+              <w:left w:val="single" w:sz="6" w:space="0" w:color="00000A"/>
+              <w:bottom w:val="single" w:sz="6" w:space="0" w:color="00000A"/>
+              <w:right w:val="single" w:sz="6" w:space="0" w:color="00000A"/>
+            </w:tcBorders>
+            <w:shd w:val="clear" w:color="auto" w:fill="auto"/>
+            <w:tcMar>
+              <w:top w:w="80" w:type="dxa"/>
+              <w:left w:w="80" w:type="dxa"/>
+              <w:bottom w:w="80" w:type="dxa"/>
+              <w:right w:w="80" w:type="dxa"/>
+            </w:tcMar>
+          </w:tcPr>
+          <w:p>
+            <w:pPr>
+              <w:pStyle w:val="Tabletext"/>
+              <w:jc w:val="both"/>
+              <w:rPr>
+                <w:rFonts w:ascii="Calibri" w:eastAsia="Calibri" w:hAnsi="Calibri" w:cs="Calibri"/>
+              </w:rPr>
+            </w:pPr>
+          </w:p>
+        </w:tc>
+        <w:tc>
+          <w:tcPr>
+            <w:tcW w:w="1132" w:type="dxa"/>
+            <w:tcBorders>
+              <w:top w:val="single" w:sz="6" w:space="0" w:color="00000A"/>
+              <w:left w:val="single" w:sz="6" w:space="0" w:color="00000A"/>
+              <w:bottom w:val="single" w:sz="6" w:space="0" w:color="00000A"/>
+              <w:right w:val="single" w:sz="6" w:space="0" w:color="00000A"/>
+            </w:tcBorders>
+            <w:shd w:val="clear" w:color="auto" w:fill="auto"/>
+            <w:tcMar>
+              <w:top w:w="80" w:type="dxa"/>
+              <w:left w:w="80" w:type="dxa"/>
+              <w:bottom w:w="80" w:type="dxa"/>
+              <w:right w:w="80" w:type="dxa"/>
+            </w:tcMar>
+          </w:tcPr>
+          <w:p>
+            <w:pPr>
+              <w:pStyle w:val="Tabletext"/>
+              <w:jc w:val="both"/>
+              <w:rPr>
+                <w:rFonts w:ascii="Calibri" w:eastAsia="Calibri" w:hAnsi="Calibri" w:cs="Calibri"/>
+              </w:rPr>
+            </w:pPr>
+          </w:p>
+        </w:tc>
+        <w:tc>
+          <w:tcPr>
+            <w:tcW w:w="3682" w:type="dxa"/>
+            <w:tcBorders>
+              <w:top w:val="single" w:sz="6" w:space="0" w:color="00000A"/>
+              <w:left w:val="single" w:sz="6" w:space="0" w:color="00000A"/>
+              <w:bottom w:val="single" w:sz="6" w:space="0" w:color="00000A"/>
+              <w:right w:val="single" w:sz="6" w:space="0" w:color="00000A"/>
+            </w:tcBorders>
+            <w:shd w:val="clear" w:color="auto" w:fill="auto"/>
+            <w:tcMar>
+              <w:top w:w="80" w:type="dxa"/>
+              <w:left w:w="80" w:type="dxa"/>
+              <w:bottom w:w="80" w:type="dxa"/>
+              <w:right w:w="80" w:type="dxa"/>
+            </w:tcMar>
+          </w:tcPr>
+          <w:p>
+            <w:pPr>
+              <w:pStyle w:val="Tabletext"/>
+              <w:jc w:val="both"/>
+              <w:rPr>
+                <w:rFonts w:ascii="Calibri" w:eastAsia="Calibri" w:hAnsi="Calibri" w:cs="Calibri"/>
+              </w:rPr>
+            </w:pPr>
+          </w:p>
+        </w:tc>
+        <w:tc>
+          <w:tcPr>
+            <w:tcW w:w="2266" w:type="dxa"/>
+            <w:tcBorders>
+              <w:top w:val="single" w:sz="6" w:space="0" w:color="00000A"/>
+              <w:left w:val="single" w:sz="6" w:space="0" w:color="00000A"/>
+              <w:bottom w:val="single" w:sz="6" w:space="0" w:color="00000A"/>
+              <w:right w:val="single" w:sz="6" w:space="0" w:color="00000A"/>
+            </w:tcBorders>
+            <w:shd w:val="clear" w:color="auto" w:fill="auto"/>
+            <w:tcMar>
+              <w:top w:w="80" w:type="dxa"/>
+              <w:left w:w="80" w:type="dxa"/>
+              <w:bottom w:w="80" w:type="dxa"/>
+              <w:right w:w="80" w:type="dxa"/>
+            </w:tcMar>
+          </w:tcPr>
+          <w:p>
+            <w:pPr>
+              <w:pStyle w:val="Tabletext"/>
+              <w:jc w:val="both"/>
+              <w:rPr>
+                <w:rFonts w:ascii="Calibri" w:eastAsia="Calibri" w:hAnsi="Calibri" w:cs="Calibri"/>
+              </w:rPr>
+            </w:pPr>
+          </w:p>
+        </w:tc>
+      </w:tr>
     </w:tbl>
     <w:p>
       <w:pPr>
@@ -903,7 +1416,7 @@
     </w:p>
     <w:p>
       <w:pPr>
-        <w:pStyle w:val="TtulodeTDC"/>
+        <w:pStyle w:val="TtuloTDC"/>
       </w:pPr>
       <w:r>
         <w:t>Índice</w:t>
@@ -1563,7 +2076,7 @@
     </w:p>
     <w:p>
       <w:pPr>
-        <w:pStyle w:val="TtulodeTDC"/>
+        <w:pStyle w:val="TtuloTDC"/>
       </w:pPr>
       <w:r>
         <w:t>Índice de Tablas</w:t>
@@ -1584,6 +2097,157 @@
           <w:rFonts w:ascii="Calibri" w:eastAsia="Calibri" w:hAnsi="Calibri" w:cs="Calibri"/>
         </w:rPr>
       </w:pPr>
+    </w:p>
+    <w:p>
+      <w:pPr>
+        <w:pStyle w:val="Tabladeilustraciones"/>
+        <w:tabs>
+          <w:tab w:val="right" w:leader="dot" w:pos="9340"/>
+        </w:tabs>
+        <w:rPr>
+          <w:rFonts w:ascii="Calibri" w:eastAsia="Calibri" w:hAnsi="Calibri" w:cs="Calibri"/>
+          <w:sz w:val="22"/>
+          <w:szCs w:val="22"/>
+        </w:rPr>
+      </w:pPr>
+      <w:hyperlink w:anchor="bookmark8" w:history="1">
+        <w:r>
+          <w:rPr>
+            <w:rStyle w:val="Hyperlink0"/>
+          </w:rPr>
+          <w:t xml:space="preserve">Tabla </w:t>
+        </w:r>
+        <w:r>
+          <w:rPr>
+            <w:rStyle w:val="Hyperlink0"/>
+          </w:rPr>
+          <w:t>1</w:t>
+        </w:r>
+        <w:r>
+          <w:rPr>
+            <w:rStyle w:val="Hyperlink0"/>
+          </w:rPr>
+          <w:t xml:space="preserve"> - Análisis de la prioridad de una solicitud de cambio</w:t>
+        </w:r>
+        <w:r>
+          <w:tab/>
+        </w:r>
+      </w:hyperlink>
+      <w:r>
+        <w:t>11</w:t>
+      </w:r>
+    </w:p>
+    <w:p>
+      <w:pPr>
+        <w:pStyle w:val="Tabladeilustraciones"/>
+        <w:tabs>
+          <w:tab w:val="right" w:leader="dot" w:pos="9340"/>
+        </w:tabs>
+        <w:rPr>
+          <w:rFonts w:ascii="Calibri" w:eastAsia="Calibri" w:hAnsi="Calibri" w:cs="Calibri"/>
+          <w:sz w:val="22"/>
+          <w:szCs w:val="22"/>
+        </w:rPr>
+      </w:pPr>
+      <w:hyperlink w:anchor="bookmark9" w:history="1">
+        <w:r>
+          <w:rPr>
+            <w:rStyle w:val="Hyperlink0"/>
+          </w:rPr>
+          <w:t xml:space="preserve">Tabla </w:t>
+        </w:r>
+        <w:r>
+          <w:rPr>
+            <w:rStyle w:val="Hyperlink0"/>
+          </w:rPr>
+          <w:t>2</w:t>
+        </w:r>
+        <w:r>
+          <w:rPr>
+            <w:rStyle w:val="Hyperlink0"/>
+          </w:rPr>
+          <w:t xml:space="preserve"> - Descripción de las Prioridades</w:t>
+        </w:r>
+        <w:r>
+          <w:tab/>
+        </w:r>
+      </w:hyperlink>
+      <w:r>
+        <w:t>11</w:t>
+      </w:r>
+    </w:p>
+    <w:p>
+      <w:pPr>
+        <w:pStyle w:val="Tabladeilustraciones"/>
+        <w:tabs>
+          <w:tab w:val="right" w:leader="dot" w:pos="9340"/>
+        </w:tabs>
+        <w:rPr>
+          <w:rFonts w:ascii="Calibri" w:eastAsia="Calibri" w:hAnsi="Calibri" w:cs="Calibri"/>
+          <w:sz w:val="22"/>
+          <w:szCs w:val="22"/>
+        </w:rPr>
+      </w:pPr>
+      <w:hyperlink w:anchor="bookmark10" w:history="1">
+        <w:r>
+          <w:rPr>
+            <w:rStyle w:val="Hyperlink0"/>
+          </w:rPr>
+          <w:t xml:space="preserve">Tabla </w:t>
+        </w:r>
+        <w:r>
+          <w:rPr>
+            <w:rStyle w:val="Hyperlink0"/>
+          </w:rPr>
+          <w:t>3</w:t>
+        </w:r>
+        <w:r>
+          <w:rPr>
+            <w:rStyle w:val="Hyperlink0"/>
+          </w:rPr>
+          <w:t xml:space="preserve"> - Tipificación de los Cambios</w:t>
+        </w:r>
+        <w:r>
+          <w:tab/>
+        </w:r>
+      </w:hyperlink>
+      <w:r>
+        <w:t>12</w:t>
+      </w:r>
+    </w:p>
+    <w:p>
+      <w:pPr>
+        <w:pStyle w:val="Tabladeilustraciones"/>
+        <w:tabs>
+          <w:tab w:val="right" w:leader="dot" w:pos="9340"/>
+        </w:tabs>
+      </w:pPr>
+      <w:hyperlink w:anchor="bookmark11" w:history="1">
+        <w:r>
+          <w:rPr>
+            <w:rStyle w:val="Hyperlink0"/>
+          </w:rPr>
+          <w:t xml:space="preserve">Tabla </w:t>
+        </w:r>
+        <w:r>
+          <w:rPr>
+            <w:rStyle w:val="Hyperlink0"/>
+          </w:rPr>
+          <w:t>4</w:t>
+        </w:r>
+        <w:r>
+          <w:rPr>
+            <w:rStyle w:val="Hyperlink0"/>
+          </w:rPr>
+          <w:t xml:space="preserve"> - Estados de Solicitud de Cambios</w:t>
+        </w:r>
+        <w:r>
+          <w:tab/>
+        </w:r>
+      </w:hyperlink>
+      <w:r>
+        <w:t>12</w:t>
+      </w:r>
     </w:p>
     <w:p>
       <w:pPr>
@@ -1602,7 +2266,19 @@
           <w:rPr>
             <w:rStyle w:val="Hyperlink0"/>
           </w:rPr>
-          <w:t>Tabla 1 - Recibir y Analizar la Petición</w:t>
+          <w:t xml:space="preserve">Tabla </w:t>
+        </w:r>
+        <w:r>
+          <w:rPr>
+            <w:rStyle w:val="Hyperlink0"/>
+          </w:rPr>
+          <w:t>5</w:t>
+        </w:r>
+        <w:r>
+          <w:rPr>
+            <w:rStyle w:val="Hyperlink0"/>
+          </w:rPr>
+          <w:t xml:space="preserve"> - Recibir y Analizar la Petición</w:t>
         </w:r>
         <w:r>
           <w:tab/>
@@ -1629,7 +2305,19 @@
           <w:rPr>
             <w:rStyle w:val="Hyperlink0"/>
           </w:rPr>
-          <w:t>Tabla 2 - Clasificar el Cambio</w:t>
+          <w:t xml:space="preserve">Tabla </w:t>
+        </w:r>
+        <w:r>
+          <w:rPr>
+            <w:rStyle w:val="Hyperlink0"/>
+          </w:rPr>
+          <w:t>6</w:t>
+        </w:r>
+        <w:r>
+          <w:rPr>
+            <w:rStyle w:val="Hyperlink0"/>
+          </w:rPr>
+          <w:t xml:space="preserve"> - Clasificar el Cambio</w:t>
         </w:r>
         <w:r>
           <w:tab/>
@@ -1656,7 +2344,19 @@
           <w:rPr>
             <w:rStyle w:val="Hyperlink0"/>
           </w:rPr>
-          <w:t>Tabla 3 - Evaluación del impacto y riesgos</w:t>
+          <w:t xml:space="preserve">Tabla </w:t>
+        </w:r>
+        <w:r>
+          <w:rPr>
+            <w:rStyle w:val="Hyperlink0"/>
+          </w:rPr>
+          <w:t>7</w:t>
+        </w:r>
+        <w:r>
+          <w:rPr>
+            <w:rStyle w:val="Hyperlink0"/>
+          </w:rPr>
+          <w:t xml:space="preserve"> - Evaluación del impacto y riesgos</w:t>
         </w:r>
         <w:r>
           <w:tab/>
@@ -1683,7 +2383,19 @@
           <w:rPr>
             <w:rStyle w:val="Hyperlink0"/>
           </w:rPr>
-          <w:t>Tabla 4 - Aprobación del Cambio</w:t>
+          <w:t xml:space="preserve">Tabla </w:t>
+        </w:r>
+        <w:r>
+          <w:rPr>
+            <w:rStyle w:val="Hyperlink0"/>
+          </w:rPr>
+          <w:t>8</w:t>
+        </w:r>
+        <w:r>
+          <w:rPr>
+            <w:rStyle w:val="Hyperlink0"/>
+          </w:rPr>
+          <w:t xml:space="preserve"> - Aprobación del Cambio</w:t>
         </w:r>
         <w:r>
           <w:tab/>
@@ -1710,7 +2422,19 @@
           <w:rPr>
             <w:rStyle w:val="Hyperlink0"/>
           </w:rPr>
-          <w:t>Tabla 5 - Planificación y Calendarización</w:t>
+          <w:t xml:space="preserve">Tabla </w:t>
+        </w:r>
+        <w:r>
+          <w:rPr>
+            <w:rStyle w:val="Hyperlink0"/>
+          </w:rPr>
+          <w:t>9</w:t>
+        </w:r>
+        <w:r>
+          <w:rPr>
+            <w:rStyle w:val="Hyperlink0"/>
+          </w:rPr>
+          <w:t xml:space="preserve"> - Planificación y Calendarización</w:t>
         </w:r>
         <w:r>
           <w:tab/>
@@ -1737,7 +2461,19 @@
           <w:rPr>
             <w:rStyle w:val="Hyperlink0"/>
           </w:rPr>
-          <w:t>Tabla 6 - Implementación del Cambio</w:t>
+          <w:t xml:space="preserve">Tabla </w:t>
+        </w:r>
+        <w:r>
+          <w:rPr>
+            <w:rStyle w:val="Hyperlink0"/>
+          </w:rPr>
+          <w:t>10</w:t>
+        </w:r>
+        <w:r>
+          <w:rPr>
+            <w:rStyle w:val="Hyperlink0"/>
+          </w:rPr>
+          <w:t xml:space="preserve"> - Implementación del Cambio</w:t>
         </w:r>
         <w:r>
           <w:tab/>
@@ -1764,7 +2500,19 @@
           <w:rPr>
             <w:rStyle w:val="Hyperlink0"/>
           </w:rPr>
-          <w:t>Tabla 7- Cambios Urgentes</w:t>
+          <w:t xml:space="preserve">Tabla </w:t>
+        </w:r>
+        <w:r>
+          <w:rPr>
+            <w:rStyle w:val="Hyperlink0"/>
+          </w:rPr>
+          <w:t>11</w:t>
+        </w:r>
+        <w:r>
+          <w:rPr>
+            <w:rStyle w:val="Hyperlink0"/>
+          </w:rPr>
+          <w:t>- Cambios Urgentes</w:t>
         </w:r>
         <w:r>
           <w:tab/>
@@ -1791,7 +2539,19 @@
           <w:rPr>
             <w:rStyle w:val="Hyperlink0"/>
           </w:rPr>
-          <w:t>Tabla 8 - Verificación de la Implementación</w:t>
+          <w:t xml:space="preserve">Tabla </w:t>
+        </w:r>
+        <w:r>
+          <w:rPr>
+            <w:rStyle w:val="Hyperlink0"/>
+          </w:rPr>
+          <w:t>12</w:t>
+        </w:r>
+        <w:r>
+          <w:rPr>
+            <w:rStyle w:val="Hyperlink0"/>
+          </w:rPr>
+          <w:t xml:space="preserve"> - Verificación de la Implementación</w:t>
         </w:r>
         <w:r>
           <w:tab/>
@@ -1803,142 +2563,41 @@
     </w:p>
     <w:p>
       <w:pPr>
-        <w:pStyle w:val="Tabladeilustraciones"/>
-        <w:tabs>
-          <w:tab w:val="right" w:leader="dot" w:pos="9340"/>
-        </w:tabs>
-        <w:rPr>
-          <w:rFonts w:ascii="Calibri" w:eastAsia="Calibri" w:hAnsi="Calibri" w:cs="Calibri"/>
-          <w:sz w:val="22"/>
-          <w:szCs w:val="22"/>
-        </w:rPr>
-      </w:pPr>
-      <w:hyperlink w:anchor="bookmark8" w:history="1">
-        <w:r>
-          <w:rPr>
-            <w:rStyle w:val="Hyperlink0"/>
-          </w:rPr>
-          <w:t>Tabla 9 - Análisis de la prioridad de una solicitud de cambio</w:t>
-        </w:r>
-        <w:r>
-          <w:tab/>
-        </w:r>
-      </w:hyperlink>
-      <w:r>
-        <w:t>11</w:t>
-      </w:r>
+        <w:pStyle w:val="Body"/>
+      </w:pPr>
+      <w:bookmarkStart w:id="0" w:name="_GoBack"/>
+      <w:bookmarkEnd w:id="0"/>
     </w:p>
     <w:p>
       <w:pPr>
-        <w:pStyle w:val="Tabladeilustraciones"/>
-        <w:tabs>
-          <w:tab w:val="right" w:leader="dot" w:pos="9340"/>
-        </w:tabs>
+        <w:pStyle w:val="Body"/>
+        <w:spacing w:line="360" w:lineRule="auto"/>
         <w:rPr>
           <w:rFonts w:ascii="Calibri" w:eastAsia="Calibri" w:hAnsi="Calibri" w:cs="Calibri"/>
-          <w:sz w:val="22"/>
-          <w:szCs w:val="22"/>
-        </w:rPr>
-      </w:pPr>
-      <w:hyperlink w:anchor="bookmark9" w:history="1">
-        <w:r>
-          <w:rPr>
-            <w:rStyle w:val="Hyperlink0"/>
-          </w:rPr>
-          <w:t>Tabla 10 - Descripción de las Prioridades</w:t>
-        </w:r>
-        <w:r>
-          <w:tab/>
-        </w:r>
-      </w:hyperlink>
-      <w:r>
-        <w:t>11</w:t>
-      </w:r>
+        </w:rPr>
+      </w:pPr>
     </w:p>
     <w:p>
       <w:pPr>
-        <w:pStyle w:val="Tabladeilustraciones"/>
-        <w:tabs>
-          <w:tab w:val="right" w:leader="dot" w:pos="9340"/>
-        </w:tabs>
+        <w:pStyle w:val="Body"/>
+        <w:spacing w:line="360" w:lineRule="auto"/>
         <w:rPr>
           <w:rFonts w:ascii="Calibri" w:eastAsia="Calibri" w:hAnsi="Calibri" w:cs="Calibri"/>
-          <w:sz w:val="22"/>
-          <w:szCs w:val="22"/>
-        </w:rPr>
-      </w:pPr>
-      <w:hyperlink w:anchor="bookmark10" w:history="1">
-        <w:r>
-          <w:rPr>
-            <w:rStyle w:val="Hyperlink0"/>
-          </w:rPr>
-          <w:t>Tabla 11 - Tipificación de los Cambios</w:t>
-        </w:r>
-        <w:r>
-          <w:tab/>
-        </w:r>
-      </w:hyperlink>
-      <w:r>
-        <w:t>12</w:t>
-      </w:r>
+        </w:rPr>
+      </w:pPr>
     </w:p>
     <w:p>
       <w:pPr>
-        <w:pStyle w:val="Tabladeilustraciones"/>
-        <w:tabs>
-          <w:tab w:val="right" w:leader="dot" w:pos="9340"/>
-        </w:tabs>
+        <w:pStyle w:val="Body"/>
+        <w:spacing w:line="360" w:lineRule="auto"/>
         <w:rPr>
           <w:rFonts w:ascii="Calibri" w:eastAsia="Calibri" w:hAnsi="Calibri" w:cs="Calibri"/>
-          <w:sz w:val="22"/>
-          <w:szCs w:val="22"/>
-        </w:rPr>
-      </w:pPr>
-      <w:hyperlink w:anchor="bookmark11" w:history="1">
-        <w:r>
-          <w:rPr>
-            <w:rStyle w:val="Hyperlink0"/>
-          </w:rPr>
-          <w:t>Tabla 12 - Estados de Solicitud de Cambios</w:t>
-        </w:r>
-        <w:r>
-          <w:tab/>
-        </w:r>
-      </w:hyperlink>
-      <w:r>
-        <w:t>12</w:t>
-      </w:r>
+        </w:rPr>
+      </w:pPr>
     </w:p>
     <w:p>
       <w:pPr>
-        <w:pStyle w:val="Body"/>
-        <w:spacing w:line="360" w:lineRule="auto"/>
-        <w:rPr>
-          <w:rFonts w:ascii="Calibri" w:eastAsia="Calibri" w:hAnsi="Calibri" w:cs="Calibri"/>
-        </w:rPr>
-      </w:pPr>
-    </w:p>
-    <w:p>
-      <w:pPr>
-        <w:pStyle w:val="Body"/>
-        <w:spacing w:line="360" w:lineRule="auto"/>
-        <w:rPr>
-          <w:rFonts w:ascii="Calibri" w:eastAsia="Calibri" w:hAnsi="Calibri" w:cs="Calibri"/>
-        </w:rPr>
-      </w:pPr>
-    </w:p>
-    <w:p>
-      <w:pPr>
-        <w:pStyle w:val="Body"/>
-        <w:spacing w:line="360" w:lineRule="auto"/>
-        <w:rPr>
-          <w:rFonts w:ascii="Calibri" w:eastAsia="Calibri" w:hAnsi="Calibri" w:cs="Calibri"/>
-        </w:rPr>
-      </w:pPr>
-    </w:p>
-    <w:p>
-      <w:pPr>
-        <w:pStyle w:val="TtulodeTDC"/>
+        <w:pStyle w:val="TtuloTDC"/>
       </w:pPr>
       <w:r>
         <w:t>Índice de Ilustraciones</w:t>
@@ -2034,6 +2693,7 @@
       <w:pPr>
         <w:pStyle w:val="Body"/>
         <w:ind w:left="709"/>
+        <w:jc w:val="both"/>
         <w:rPr>
           <w:rFonts w:ascii="Calibri" w:eastAsia="Calibri" w:hAnsi="Calibri" w:cs="Calibri"/>
           <w:sz w:val="22"/>
@@ -2046,13 +2706,62 @@
           <w:sz w:val="22"/>
           <w:szCs w:val="22"/>
         </w:rPr>
-        <w:t xml:space="preserve">La empresa Data Base Zone Consulting es una de las pocas empresas que se ha mantenido como un referente a la hora de desarrollar soluciones tecnológicas para todo tipo de clientes. Actualmente cuenta con un promedio de cincuenta aplicaciones desarrolladas con distintas versiones para cada cliente según sus necesidades. </w:t>
+        <w:t xml:space="preserve">La empresa </w:t>
+      </w:r>
+      <w:r>
+        <w:rPr>
+          <w:rFonts w:ascii="Calibri" w:eastAsia="Calibri" w:hAnsi="Calibri" w:cs="Calibri"/>
+          <w:sz w:val="22"/>
+          <w:szCs w:val="22"/>
+        </w:rPr>
+        <w:t>Chantilly</w:t>
+      </w:r>
+      <w:r>
+        <w:rPr>
+          <w:rFonts w:ascii="Calibri" w:eastAsia="Calibri" w:hAnsi="Calibri" w:cs="Calibri"/>
+          <w:sz w:val="22"/>
+          <w:szCs w:val="22"/>
+        </w:rPr>
+        <w:t xml:space="preserve"> es </w:t>
+      </w:r>
+      <w:r>
+        <w:rPr>
+          <w:rFonts w:ascii="Calibri" w:eastAsia="Calibri" w:hAnsi="Calibri" w:cs="Calibri"/>
+          <w:sz w:val="22"/>
+          <w:szCs w:val="22"/>
+        </w:rPr>
+        <w:t>una empresa que se</w:t>
+      </w:r>
+      <w:r>
+        <w:rPr>
+          <w:rFonts w:ascii="Calibri" w:eastAsia="Calibri" w:hAnsi="Calibri" w:cs="Calibri"/>
+          <w:sz w:val="22"/>
+          <w:szCs w:val="22"/>
+        </w:rPr>
+        <w:t xml:space="preserve"> ha mantenido como un referente a la hora de desarrollar soluciones tecnológicas para todo tipo de clientes. Actualmente </w:t>
+      </w:r>
+      <w:r>
+        <w:rPr>
+          <w:rFonts w:ascii="Calibri" w:eastAsia="Calibri" w:hAnsi="Calibri" w:cs="Calibri"/>
+          <w:sz w:val="22"/>
+          <w:szCs w:val="22"/>
+        </w:rPr>
+        <w:t>brinda soluciones a través de</w:t>
+      </w:r>
+      <w:r>
+        <w:rPr>
+          <w:rFonts w:ascii="Calibri" w:eastAsia="Calibri" w:hAnsi="Calibri" w:cs="Calibri"/>
+          <w:sz w:val="22"/>
+          <w:szCs w:val="22"/>
+        </w:rPr>
+        <w:t xml:space="preserve"> aplicaciones desarrolladas con distintas versiones para cada cliente según sus necesidades. </w:t>
       </w:r>
     </w:p>
     <w:p>
       <w:pPr>
         <w:pStyle w:val="Body"/>
         <w:ind w:left="709"/>
+        <w:jc w:val="both"/>
         <w:rPr>
           <w:rFonts w:ascii="Calibri" w:eastAsia="Calibri" w:hAnsi="Calibri" w:cs="Calibri"/>
           <w:sz w:val="22"/>
@@ -2110,6 +2819,7 @@
       <w:pPr>
         <w:pStyle w:val="Body"/>
         <w:ind w:left="709"/>
+        <w:jc w:val="both"/>
         <w:rPr>
           <w:rFonts w:ascii="Calibri" w:eastAsia="Calibri" w:hAnsi="Calibri" w:cs="Calibri"/>
           <w:b/>
@@ -2125,21 +2835,31 @@
           <w:szCs w:val="22"/>
           <w:lang w:val="de-DE"/>
         </w:rPr>
-        <w:t>El Plan de Gesti</w:t>
+        <w:t>El Plan de Gest</w:t>
       </w:r>
       <w:r>
         <w:rPr>
           <w:rFonts w:ascii="Calibri" w:eastAsia="Calibri" w:hAnsi="Calibri" w:cs="Calibri"/>
           <w:sz w:val="22"/>
           <w:szCs w:val="22"/>
-        </w:rPr>
-        <w:t xml:space="preserve">ón del Cambios define las actividades y funciones para gestionar y controlar el cambio durante la ejecución y el control de las etapas del proyecto. </w:t>
+          <w:lang w:val="de-DE"/>
+        </w:rPr>
+        <w:t>ión</w:t>
+      </w:r>
+      <w:r>
+        <w:rPr>
+          <w:rFonts w:ascii="Calibri" w:eastAsia="Calibri" w:hAnsi="Calibri" w:cs="Calibri"/>
+          <w:sz w:val="22"/>
+          <w:szCs w:val="22"/>
+        </w:rPr>
+        <w:t xml:space="preserve"> de Cambios define las actividades y funciones para gestionar y controlar el cambio durante la ejecución y el control de las etapas del proyecto. </w:t>
       </w:r>
     </w:p>
     <w:p>
       <w:pPr>
         <w:pStyle w:val="Body"/>
         <w:ind w:left="709"/>
+        <w:jc w:val="both"/>
         <w:rPr>
           <w:rFonts w:ascii="Calibri" w:eastAsia="Calibri" w:hAnsi="Calibri" w:cs="Calibri"/>
           <w:sz w:val="28"/>
@@ -2161,7 +2881,23 @@
           <w:sz w:val="22"/>
           <w:szCs w:val="22"/>
         </w:rPr>
-        <w:t>á destinado al director del proyecto, el equipo del proyecto, el sponsor del proyecto y cualquier líder de alto nivel, cuyo apoyo es necesario para llevar a cabo el plan.</w:t>
+        <w:t>á destinado al director del proyecto, el equipo del proyecto</w:t>
+      </w:r>
+      <w:r>
+        <w:rPr>
+          <w:rFonts w:ascii="Calibri" w:eastAsia="Calibri" w:hAnsi="Calibri" w:cs="Calibri"/>
+          <w:sz w:val="22"/>
+          <w:szCs w:val="22"/>
+        </w:rPr>
+        <w:t xml:space="preserve"> </w:t>
+      </w:r>
+      <w:r>
+        <w:rPr>
+          <w:rFonts w:ascii="Calibri" w:eastAsia="Calibri" w:hAnsi="Calibri" w:cs="Calibri"/>
+          <w:sz w:val="22"/>
+          <w:szCs w:val="22"/>
+        </w:rPr>
+        <w:t>y cualquier líder de alto nivel, cuyo apoyo es necesario para llevar a cabo el plan.</w:t>
       </w:r>
     </w:p>
     <w:p>
@@ -2226,7 +2962,23 @@
           <w:sz w:val="22"/>
           <w:szCs w:val="22"/>
         </w:rPr>
-        <w:t>En la tabla 9 se observa las prioridades que puede tener una solicitud de cambio basándose en la urgencia vs impacto de la solicitud.</w:t>
+        <w:t xml:space="preserve">En la tabla </w:t>
+      </w:r>
+      <w:r>
+        <w:rPr>
+          <w:rFonts w:ascii="Calibri" w:eastAsia="Calibri" w:hAnsi="Calibri" w:cs="Calibri"/>
+          <w:sz w:val="22"/>
+          <w:szCs w:val="22"/>
+        </w:rPr>
+        <w:t>1</w:t>
+      </w:r>
+      <w:r>
+        <w:rPr>
+          <w:rFonts w:ascii="Calibri" w:eastAsia="Calibri" w:hAnsi="Calibri" w:cs="Calibri"/>
+          <w:sz w:val="22"/>
+          <w:szCs w:val="22"/>
+        </w:rPr>
+        <w:t xml:space="preserve"> se observa las prioridades que puede tener una solicitud de cambio basándose en la urgencia vs impacto de la solicitud.</w:t>
       </w:r>
     </w:p>
     <w:p>
@@ -3053,7 +3805,21 @@
           <w:sz w:val="22"/>
           <w:szCs w:val="22"/>
         </w:rPr>
-        <w:t>Tabla 9 - Análisis de la prioridad de una solicitud de cambio</w:t>
+        <w:t xml:space="preserve">Tabla </w:t>
+      </w:r>
+      <w:r>
+        <w:rPr>
+          <w:sz w:val="22"/>
+          <w:szCs w:val="22"/>
+        </w:rPr>
+        <w:t>1</w:t>
+      </w:r>
+      <w:r>
+        <w:rPr>
+          <w:sz w:val="22"/>
+          <w:szCs w:val="22"/>
+        </w:rPr>
+        <w:t xml:space="preserve"> - Análisis de la prioridad de una solicitud de cambio</w:t>
       </w:r>
     </w:p>
     <w:p>
@@ -3084,7 +3850,23 @@
           <w:sz w:val="22"/>
           <w:szCs w:val="22"/>
         </w:rPr>
-        <w:t xml:space="preserve">La prioridad de un cambio se evalúa como bajo, medio y alto, dependiendo del impacto y la urgencia de este, se deben tener en cuenta los posibles impactos y las consecuencias potenciales de estos impactos. La tabla  10 nos dice como se clasificará </w:t>
+        <w:t xml:space="preserve">La prioridad de un cambio se evalúa como bajo, medio y alto, dependiendo del impacto y la urgencia de este, se deben tener en cuenta los posibles impactos y las consecuencias potenciales de estos impactos. La </w:t>
+      </w:r>
+      <w:r>
+        <w:rPr>
+          <w:rFonts w:ascii="Calibri" w:eastAsia="Calibri" w:hAnsi="Calibri" w:cs="Calibri"/>
+          <w:sz w:val="22"/>
+          <w:szCs w:val="22"/>
+        </w:rPr>
+        <w:t>tabla 2</w:t>
+      </w:r>
+      <w:r>
+        <w:rPr>
+          <w:rFonts w:ascii="Calibri" w:eastAsia="Calibri" w:hAnsi="Calibri" w:cs="Calibri"/>
+          <w:sz w:val="22"/>
+          <w:szCs w:val="22"/>
+        </w:rPr>
+        <w:t xml:space="preserve"> nos dice como se clasificará </w:t>
       </w:r>
       <w:r>
         <w:rPr>
@@ -3101,7 +3883,31 @@
           <w:sz w:val="22"/>
           <w:szCs w:val="22"/>
         </w:rPr>
-        <w:t>ún la prioridad obtenida  del análisis realizado:</w:t>
+        <w:t>ún</w:t>
+      </w:r>
+      <w:r>
+        <w:rPr>
+          <w:rFonts w:ascii="Calibri" w:eastAsia="Calibri" w:hAnsi="Calibri" w:cs="Calibri"/>
+          <w:sz w:val="22"/>
+          <w:szCs w:val="22"/>
+        </w:rPr>
+        <w:t xml:space="preserve"> la prioridad </w:t>
+      </w:r>
+      <w:r>
+        <w:rPr>
+          <w:rFonts w:ascii="Calibri" w:eastAsia="Calibri" w:hAnsi="Calibri" w:cs="Calibri"/>
+          <w:sz w:val="22"/>
+          <w:szCs w:val="22"/>
+        </w:rPr>
+        <w:t>obtenida del</w:t>
+      </w:r>
+      <w:r>
+        <w:rPr>
+          <w:rFonts w:ascii="Calibri" w:eastAsia="Calibri" w:hAnsi="Calibri" w:cs="Calibri"/>
+          <w:sz w:val="22"/>
+          <w:szCs w:val="22"/>
+        </w:rPr>
+        <w:t xml:space="preserve"> análisis realizado:</w:t>
       </w:r>
     </w:p>
     <w:p>
@@ -3471,7 +4277,21 @@
           <w:sz w:val="22"/>
           <w:szCs w:val="22"/>
         </w:rPr>
-        <w:t>Tabla 10 - Descripción de las Prioridades</w:t>
+        <w:t xml:space="preserve">Tabla </w:t>
+      </w:r>
+      <w:r>
+        <w:rPr>
+          <w:sz w:val="22"/>
+          <w:szCs w:val="22"/>
+        </w:rPr>
+        <w:t>2</w:t>
+      </w:r>
+      <w:r>
+        <w:rPr>
+          <w:sz w:val="22"/>
+          <w:szCs w:val="22"/>
+        </w:rPr>
+        <w:t xml:space="preserve"> - Descripción de las Prioridades</w:t>
       </w:r>
     </w:p>
     <w:p>
@@ -3501,7 +4321,23 @@
           <w:sz w:val="22"/>
           <w:szCs w:val="22"/>
         </w:rPr>
-        <w:t>En la tabla 11, se describe cada uno de los tipos de cambios que se consideran en el proceso de la Gestión de Cambios.</w:t>
+        <w:t xml:space="preserve">En la tabla </w:t>
+      </w:r>
+      <w:r>
+        <w:rPr>
+          <w:rFonts w:ascii="Calibri" w:eastAsia="Calibri" w:hAnsi="Calibri" w:cs="Calibri"/>
+          <w:sz w:val="22"/>
+          <w:szCs w:val="22"/>
+        </w:rPr>
+        <w:t>3</w:t>
+      </w:r>
+      <w:r>
+        <w:rPr>
+          <w:rFonts w:ascii="Calibri" w:eastAsia="Calibri" w:hAnsi="Calibri" w:cs="Calibri"/>
+          <w:sz w:val="22"/>
+          <w:szCs w:val="22"/>
+        </w:rPr>
+        <w:t>, se describe cada uno de los tipos de cambios que se consideran en el proceso de la Gestión de Cambios.</w:t>
       </w:r>
     </w:p>
     <w:p>
@@ -3790,7 +4626,21 @@
           <w:sz w:val="22"/>
           <w:szCs w:val="22"/>
         </w:rPr>
-        <w:t>Tabla 11 - Tipificación de los Cambios</w:t>
+        <w:t xml:space="preserve">Tabla </w:t>
+      </w:r>
+      <w:r>
+        <w:rPr>
+          <w:sz w:val="22"/>
+          <w:szCs w:val="22"/>
+        </w:rPr>
+        <w:t>3</w:t>
+      </w:r>
+      <w:r>
+        <w:rPr>
+          <w:sz w:val="22"/>
+          <w:szCs w:val="22"/>
+        </w:rPr>
+        <w:t xml:space="preserve"> - Tipificación de los Cambios</w:t>
       </w:r>
     </w:p>
     <w:p>
@@ -3843,7 +4693,23 @@
           <w:sz w:val="22"/>
           <w:szCs w:val="22"/>
         </w:rPr>
-        <w:t xml:space="preserve"> que se observan en la tabla 12.</w:t>
+        <w:t xml:space="preserve"> que se observan en la tabla </w:t>
+      </w:r>
+      <w:r>
+        <w:rPr>
+          <w:rFonts w:ascii="Calibri" w:eastAsia="Calibri" w:hAnsi="Calibri" w:cs="Calibri"/>
+          <w:sz w:val="22"/>
+          <w:szCs w:val="22"/>
+        </w:rPr>
+        <w:t>4</w:t>
+      </w:r>
+      <w:r>
+        <w:rPr>
+          <w:rFonts w:ascii="Calibri" w:eastAsia="Calibri" w:hAnsi="Calibri" w:cs="Calibri"/>
+          <w:sz w:val="22"/>
+          <w:szCs w:val="22"/>
+        </w:rPr>
+        <w:t>.</w:t>
       </w:r>
     </w:p>
     <w:p>
@@ -4492,7 +5358,42 @@
           <w:sz w:val="22"/>
           <w:szCs w:val="22"/>
         </w:rPr>
-        <w:t>Tabla 12</w:t>
+        <w:t xml:space="preserve">Tabla </w:t>
+      </w:r>
+      <w:r>
+        <w:rPr>
+          <w:sz w:val="22"/>
+          <w:szCs w:val="22"/>
+        </w:rPr>
+        <w:t>4</w:t>
+      </w:r>
+      <w:r>
+        <w:rPr>
+          <w:sz w:val="22"/>
+          <w:szCs w:val="22"/>
+        </w:rPr>
+        <w:t xml:space="preserve"> – Estado</w:t>
+      </w:r>
+      <w:r>
+        <w:rPr>
+          <w:sz w:val="22"/>
+          <w:szCs w:val="22"/>
+        </w:rPr>
+        <w:t>s</w:t>
+      </w:r>
+      <w:r>
+        <w:rPr>
+          <w:sz w:val="22"/>
+          <w:szCs w:val="22"/>
+        </w:rPr>
+        <w:t xml:space="preserve"> de </w:t>
+      </w:r>
+      <w:r>
+        <w:rPr>
+          <w:sz w:val="22"/>
+          <w:szCs w:val="22"/>
+        </w:rPr>
+        <w:t>solicitud de cambios</w:t>
       </w:r>
     </w:p>
     <w:p>
@@ -4560,7 +5461,13 @@
         <w:ind w:left="720"/>
       </w:pPr>
       <w:r>
-        <w:t>A continuación se muestra el formato de la solicitud de cambio que será utilizada para todos los proyectos que la requieran.</w:t>
+        <w:t xml:space="preserve">A </w:t>
+      </w:r>
+      <w:r>
+        <w:t>continuación,</w:t>
+      </w:r>
+      <w:r>
+        <w:t xml:space="preserve"> se muestra el formato de la solicitud de cambio que será utilizada para todos los proyectos que la requieran.</w:t>
       </w:r>
     </w:p>
     <w:p>
@@ -4619,7 +5526,7 @@
           <w:p>
             <w:pPr>
               <w:pStyle w:val="BodyA"/>
-              <w:ind w:left="414"/>
+              <w:ind w:left="-174"/>
               <w:jc w:val="both"/>
             </w:pPr>
             <w:r>
@@ -4652,7 +5559,7 @@
           <w:p>
             <w:pPr>
               <w:pStyle w:val="BodyA"/>
-              <w:ind w:left="414"/>
+              <w:ind w:left="-318"/>
               <w:jc w:val="both"/>
             </w:pPr>
             <w:r>
@@ -4684,7 +5591,7 @@
           <w:p>
             <w:pPr>
               <w:pStyle w:val="BodyA"/>
-              <w:ind w:left="414"/>
+              <w:ind w:left="-316"/>
               <w:jc w:val="both"/>
             </w:pPr>
             <w:r>
@@ -4722,7 +5629,7 @@
           <w:p>
             <w:pPr>
               <w:pStyle w:val="BodyA"/>
-              <w:ind w:left="414"/>
+              <w:ind w:left="-174"/>
               <w:jc w:val="both"/>
             </w:pPr>
             <w:r>
@@ -4756,7 +5663,7 @@
           <w:p>
             <w:pPr>
               <w:pStyle w:val="BodyA"/>
-              <w:ind w:left="414"/>
+              <w:ind w:left="-318"/>
               <w:jc w:val="both"/>
             </w:pPr>
             <w:r>
@@ -4765,7 +5672,15 @@
                 <w:i/>
                 <w:iCs/>
               </w:rPr>
-              <w:t>Nombre del proyecto para el que se solicita</w:t>
+              <w:t>N</w:t>
+            </w:r>
+            <w:r>
+              <w:rPr>
+                <w:rFonts w:ascii="Calibri" w:eastAsia="Calibri" w:hAnsi="Calibri" w:cs="Calibri"/>
+                <w:i/>
+                <w:iCs/>
+              </w:rPr>
+              <w:t>ombre del proyecto para el que se solicita</w:t>
             </w:r>
           </w:p>
         </w:tc>
@@ -4789,7 +5704,7 @@
           <w:p>
             <w:pPr>
               <w:pStyle w:val="BodyA"/>
-              <w:ind w:left="414"/>
+              <w:ind w:left="-316"/>
             </w:pPr>
             <w:r>
               <w:rPr>
@@ -4797,7 +5712,15 @@
                 <w:i/>
                 <w:iCs/>
               </w:rPr>
-              <w:t>Fecha de la petición de cambio</w:t>
+              <w:t>F</w:t>
+            </w:r>
+            <w:r>
+              <w:rPr>
+                <w:rFonts w:ascii="Calibri" w:eastAsia="Calibri" w:hAnsi="Calibri" w:cs="Calibri"/>
+                <w:i/>
+                <w:iCs/>
+              </w:rPr>
+              <w:t>echa de la petición de cambio</w:t>
             </w:r>
           </w:p>
         </w:tc>
@@ -4830,7 +5753,7 @@
               <w:tabs>
                 <w:tab w:val="center" w:pos="1797"/>
               </w:tabs>
-              <w:ind w:left="414"/>
+              <w:ind w:left="-174"/>
               <w:jc w:val="both"/>
             </w:pPr>
             <w:r>
@@ -4870,7 +5793,7 @@
           <w:p>
             <w:pPr>
               <w:pStyle w:val="BodyA"/>
-              <w:ind w:left="414"/>
+              <w:ind w:left="-318"/>
               <w:jc w:val="both"/>
             </w:pPr>
             <w:r>
@@ -4927,7 +5850,7 @@
           <w:p>
             <w:pPr>
               <w:pStyle w:val="BodyA"/>
-              <w:ind w:left="414"/>
+              <w:ind w:left="-174"/>
               <w:jc w:val="both"/>
             </w:pPr>
             <w:r>
@@ -4936,7 +5859,15 @@
                 <w:i/>
                 <w:iCs/>
               </w:rPr>
-              <w:t>Rol/Persona de quien ha identificado la necesidad de cambio</w:t>
+              <w:t>R</w:t>
+            </w:r>
+            <w:r>
+              <w:rPr>
+                <w:rFonts w:ascii="Calibri" w:eastAsia="Calibri" w:hAnsi="Calibri" w:cs="Calibri"/>
+                <w:i/>
+                <w:iCs/>
+              </w:rPr>
+              <w:t>ol/Persona de quien ha identificado la necesidad de cambio</w:t>
             </w:r>
           </w:p>
         </w:tc>
@@ -4961,7 +5892,7 @@
           <w:p>
             <w:pPr>
               <w:pStyle w:val="BodyA"/>
-              <w:ind w:left="414"/>
+              <w:ind w:left="-318"/>
               <w:jc w:val="both"/>
             </w:pPr>
             <w:r>
@@ -4970,7 +5901,15 @@
                 <w:i/>
                 <w:iCs/>
               </w:rPr>
-              <w:t>Persona que tiene a cargo el sistema, y debe formalizar la petición del cambio</w:t>
+              <w:t>P</w:t>
+            </w:r>
+            <w:r>
+              <w:rPr>
+                <w:rFonts w:ascii="Calibri" w:eastAsia="Calibri" w:hAnsi="Calibri" w:cs="Calibri"/>
+                <w:i/>
+                <w:iCs/>
+              </w:rPr>
+              <w:t>ersona que tiene a cargo el sistema, y debe formalizar la petición del cambio</w:t>
             </w:r>
           </w:p>
         </w:tc>
@@ -5020,7 +5959,7 @@
           <w:p>
             <w:pPr>
               <w:pStyle w:val="BodyA"/>
-              <w:ind w:left="414"/>
+              <w:ind w:left="-174"/>
               <w:jc w:val="both"/>
             </w:pPr>
             <w:r>
@@ -5059,7 +5998,7 @@
           <w:p>
             <w:pPr>
               <w:pStyle w:val="BodyA"/>
-              <w:ind w:left="720"/>
+              <w:ind w:left="-174"/>
               <w:rPr>
                 <w:rFonts w:ascii="Calibri" w:eastAsia="Calibri" w:hAnsi="Calibri" w:cs="Calibri"/>
               </w:rPr>
@@ -5068,8 +6007,22 @@
               <w:rPr>
                 <w:rStyle w:val="None"/>
               </w:rPr>
-              <w:t>Descripción del cambio…..</w:t>
+              <w:t xml:space="preserve">Descripción del </w:t>
             </w:r>
+            <w:proofErr w:type="gramStart"/>
+            <w:r>
+              <w:rPr>
+                <w:rStyle w:val="None"/>
+              </w:rPr>
+              <w:t>cambio…</w:t>
+            </w:r>
+            <w:r>
+              <w:rPr>
+                <w:rStyle w:val="None"/>
+              </w:rPr>
+              <w:t>.</w:t>
+            </w:r>
+            <w:proofErr w:type="gramEnd"/>
           </w:p>
         </w:tc>
       </w:tr>
@@ -5099,7 +6052,7 @@
           <w:p>
             <w:pPr>
               <w:pStyle w:val="BodyA"/>
-              <w:ind w:left="414"/>
+              <w:ind w:left="-174"/>
               <w:jc w:val="both"/>
             </w:pPr>
             <w:r>
@@ -5138,7 +6091,7 @@
           <w:p>
             <w:pPr>
               <w:pStyle w:val="BodyA"/>
-              <w:ind w:left="414"/>
+              <w:ind w:left="-174"/>
               <w:jc w:val="both"/>
             </w:pPr>
             <w:r>
@@ -5175,15 +6128,31 @@
           <w:p>
             <w:pPr>
               <w:pStyle w:val="BodyA"/>
-              <w:ind w:left="414"/>
-              <w:jc w:val="both"/>
+              <w:ind w:left="-174"/>
+              <w:rPr>
+                <w:rFonts w:ascii="Calibri" w:eastAsia="Calibri" w:hAnsi="Calibri" w:cs="Calibri"/>
+              </w:rPr>
             </w:pPr>
             <w:r>
               <w:rPr>
                 <w:rStyle w:val="None"/>
                 <w:rFonts w:ascii="Calibri" w:eastAsia="Calibri" w:hAnsi="Calibri" w:cs="Calibri"/>
               </w:rPr>
-              <w:t>ESTADO DE DOCUMENTO</w:t>
+              <w:t>ESTADO</w:t>
+            </w:r>
+            <w:r>
+              <w:rPr>
+                <w:rStyle w:val="None"/>
+                <w:rFonts w:ascii="Calibri" w:eastAsia="Calibri" w:hAnsi="Calibri" w:cs="Calibri"/>
+              </w:rPr>
+              <w:t xml:space="preserve"> </w:t>
+            </w:r>
+            <w:r>
+              <w:rPr>
+                <w:rStyle w:val="None"/>
+                <w:rFonts w:ascii="Calibri" w:eastAsia="Calibri" w:hAnsi="Calibri" w:cs="Calibri"/>
+              </w:rPr>
+              <w:t>DE DOCUMENTO</w:t>
             </w:r>
           </w:p>
         </w:tc>
@@ -5206,7 +6175,11 @@
             </w:tcMar>
             <w:vAlign w:val="center"/>
           </w:tcPr>
-          <w:p/>
+          <w:p>
+            <w:pPr>
+              <w:ind w:left="-174"/>
+            </w:pPr>
+          </w:p>
         </w:tc>
       </w:tr>
       <w:tr>
@@ -5234,7 +6207,7 @@
           <w:p>
             <w:pPr>
               <w:pStyle w:val="BodyA"/>
-              <w:ind w:left="414"/>
+              <w:ind w:left="-174"/>
               <w:jc w:val="both"/>
               <w:rPr>
                 <w:rStyle w:val="None"/>
@@ -5261,7 +6234,7 @@
           <w:p>
             <w:pPr>
               <w:pStyle w:val="BodyA"/>
-              <w:ind w:left="414"/>
+              <w:ind w:left="-174"/>
               <w:jc w:val="both"/>
             </w:pPr>
             <w:r>
@@ -5300,7 +6273,7 @@
           <w:p>
             <w:pPr>
               <w:pStyle w:val="BodyA"/>
-              <w:ind w:left="414"/>
+              <w:ind w:left="-174"/>
               <w:jc w:val="both"/>
             </w:pPr>
             <w:r>
@@ -5331,7 +6304,11 @@
             </w:tcMar>
             <w:vAlign w:val="center"/>
           </w:tcPr>
-          <w:p/>
+          <w:p>
+            <w:pPr>
+              <w:ind w:left="-174"/>
+            </w:pPr>
+          </w:p>
         </w:tc>
       </w:tr>
       <w:tr>
@@ -5359,7 +6336,7 @@
           <w:p>
             <w:pPr>
               <w:pStyle w:val="BodyA"/>
-              <w:ind w:left="414"/>
+              <w:ind w:left="-174"/>
               <w:jc w:val="both"/>
               <w:rPr>
                 <w:rStyle w:val="None"/>
@@ -5386,7 +6363,7 @@
           <w:p>
             <w:pPr>
               <w:pStyle w:val="BodyA"/>
-              <w:ind w:left="414"/>
+              <w:ind w:left="-174"/>
               <w:jc w:val="both"/>
             </w:pPr>
             <w:r>
@@ -5425,7 +6402,7 @@
           <w:p>
             <w:pPr>
               <w:pStyle w:val="BodyA"/>
-              <w:ind w:left="414"/>
+              <w:ind w:left="-174"/>
               <w:jc w:val="both"/>
             </w:pPr>
             <w:r>
@@ -5455,7 +6432,11 @@
               <w:right w:w="80" w:type="dxa"/>
             </w:tcMar>
           </w:tcPr>
-          <w:p/>
+          <w:p>
+            <w:pPr>
+              <w:ind w:left="-174"/>
+            </w:pPr>
+          </w:p>
         </w:tc>
       </w:tr>
       <w:tr>
@@ -5483,7 +6464,7 @@
           <w:p>
             <w:pPr>
               <w:pStyle w:val="BodyA"/>
-              <w:ind w:left="414"/>
+              <w:ind w:left="-174"/>
               <w:jc w:val="both"/>
               <w:rPr>
                 <w:rStyle w:val="None"/>
@@ -5510,7 +6491,7 @@
           <w:p>
             <w:pPr>
               <w:pStyle w:val="BodyA"/>
-              <w:ind w:left="414"/>
+              <w:ind w:left="-174"/>
               <w:jc w:val="both"/>
             </w:pPr>
             <w:r>
@@ -5556,7 +6537,7 @@
           <w:p>
             <w:pPr>
               <w:pStyle w:val="BodyA"/>
-              <w:ind w:left="414"/>
+              <w:ind w:left="-174"/>
               <w:jc w:val="both"/>
             </w:pPr>
             <w:r>
@@ -5586,7 +6567,11 @@
               <w:right w:w="80" w:type="dxa"/>
             </w:tcMar>
           </w:tcPr>
-          <w:p/>
+          <w:p>
+            <w:pPr>
+              <w:ind w:left="-174"/>
+            </w:pPr>
+          </w:p>
         </w:tc>
       </w:tr>
       <w:tr>
@@ -5614,7 +6599,7 @@
           <w:p>
             <w:pPr>
               <w:pStyle w:val="BodyA"/>
-              <w:ind w:left="414"/>
+              <w:ind w:left="-174"/>
               <w:jc w:val="both"/>
               <w:rPr>
                 <w:rStyle w:val="None"/>
@@ -5641,7 +6626,7 @@
           <w:p>
             <w:pPr>
               <w:pStyle w:val="BodyA"/>
-              <w:ind w:left="414"/>
+              <w:ind w:left="-174"/>
               <w:jc w:val="both"/>
             </w:pPr>
             <w:r>
@@ -5687,7 +6672,7 @@
           <w:p>
             <w:pPr>
               <w:pStyle w:val="BodyA"/>
-              <w:ind w:left="414"/>
+              <w:ind w:left="-174"/>
               <w:jc w:val="both"/>
             </w:pPr>
             <w:r>
@@ -5695,7 +6680,6 @@
                 <w:rStyle w:val="None"/>
                 <w:rFonts w:ascii="Calibri" w:eastAsia="Calibri" w:hAnsi="Calibri" w:cs="Calibri"/>
               </w:rPr>
-              <w:lastRenderedPageBreak/>
               <w:t>FECHA INICIO</w:t>
             </w:r>
           </w:p>
@@ -5718,7 +6702,11 @@
               <w:right w:w="80" w:type="dxa"/>
             </w:tcMar>
           </w:tcPr>
-          <w:p/>
+          <w:p>
+            <w:pPr>
+              <w:ind w:left="-174"/>
+            </w:pPr>
+          </w:p>
         </w:tc>
         <w:tc>
           <w:tcPr>
@@ -5799,7 +6787,7 @@
           <w:p>
             <w:pPr>
               <w:pStyle w:val="BodyA"/>
-              <w:ind w:left="414"/>
+              <w:ind w:left="-174"/>
               <w:jc w:val="both"/>
             </w:pPr>
             <w:r>
@@ -5834,7 +6822,11 @@
               <w:right w:w="80" w:type="dxa"/>
             </w:tcMar>
           </w:tcPr>
-          <w:p/>
+          <w:p>
+            <w:pPr>
+              <w:ind w:left="-174"/>
+            </w:pPr>
+          </w:p>
         </w:tc>
       </w:tr>
       <w:tr>
@@ -5862,7 +6854,7 @@
           <w:p>
             <w:pPr>
               <w:pStyle w:val="BodyA"/>
-              <w:ind w:left="414"/>
+              <w:ind w:left="-174"/>
               <w:jc w:val="both"/>
             </w:pPr>
             <w:r>
@@ -5900,7 +6892,7 @@
           <w:p>
             <w:pPr>
               <w:pStyle w:val="BodyA"/>
-              <w:ind w:left="414"/>
+              <w:ind w:left="-174"/>
               <w:jc w:val="both"/>
             </w:pPr>
             <w:r>
@@ -5958,7 +6950,7 @@
           <w:p>
             <w:pPr>
               <w:pStyle w:val="BodyA"/>
-              <w:ind w:left="414"/>
+              <w:ind w:left="-174"/>
               <w:jc w:val="both"/>
             </w:pPr>
             <w:r>
@@ -6016,7 +7008,7 @@
           <w:p>
             <w:pPr>
               <w:pStyle w:val="BodyA"/>
-              <w:ind w:left="414"/>
+              <w:ind w:left="-174"/>
               <w:jc w:val="both"/>
             </w:pPr>
             <w:r>
@@ -6074,7 +7066,7 @@
           <w:p>
             <w:pPr>
               <w:pStyle w:val="BodyA"/>
-              <w:ind w:left="414"/>
+              <w:ind w:left="-174"/>
               <w:jc w:val="both"/>
             </w:pPr>
             <w:r>
@@ -6132,7 +7124,7 @@
           <w:p>
             <w:pPr>
               <w:pStyle w:val="BodyA"/>
-              <w:ind w:left="414"/>
+              <w:ind w:left="-174"/>
               <w:jc w:val="both"/>
             </w:pPr>
             <w:r>
@@ -6190,7 +7182,7 @@
           <w:p>
             <w:pPr>
               <w:pStyle w:val="BodyA"/>
-              <w:ind w:left="414"/>
+              <w:ind w:left="-174"/>
               <w:jc w:val="both"/>
             </w:pPr>
             <w:r>
@@ -6248,7 +7240,7 @@
           <w:p>
             <w:pPr>
               <w:pStyle w:val="BodyA"/>
-              <w:ind w:left="414"/>
+              <w:ind w:left="-174"/>
               <w:jc w:val="both"/>
             </w:pPr>
             <w:r>
@@ -6306,7 +7298,7 @@
           <w:p>
             <w:pPr>
               <w:pStyle w:val="BodyA"/>
-              <w:ind w:left="414"/>
+              <w:ind w:left="-174"/>
               <w:jc w:val="both"/>
             </w:pPr>
             <w:r>
@@ -6364,7 +7356,7 @@
           <w:p>
             <w:pPr>
               <w:pStyle w:val="BodyA"/>
-              <w:ind w:left="414"/>
+              <w:ind w:left="-174"/>
               <w:jc w:val="both"/>
             </w:pPr>
             <w:r>
@@ -6402,18 +7394,6 @@
       <w:pPr>
         <w:pStyle w:val="Prrafodelista"/>
         <w:ind w:left="720"/>
-      </w:pPr>
-    </w:p>
-    <w:p>
-      <w:pPr>
-        <w:pStyle w:val="Body"/>
-      </w:pPr>
-    </w:p>
-    <w:p>
-      <w:pPr>
-        <w:pStyle w:val="Body"/>
-        <w:spacing w:line="240" w:lineRule="auto"/>
-        <w:jc w:val="center"/>
       </w:pPr>
     </w:p>
     <w:p>
@@ -7461,15 +8441,15 @@
           <mc:Fallback>
             <w:pict>
               <v:group id="officeArt object" o:spid="_x0000_s1026" style="width:414.7pt;height:414.7pt;mso-position-horizontal-relative:char;mso-position-vertical-relative:line" coordsize="52664,52664" o:gfxdata="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">
-                <v:group id="Group 1073741827" o:spid="_x0000_s1027" style="position:absolute;left:20982;width:10699;height:10699" coordsize="10699,10699" o:gfxdata="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">
-                  <v:oval id="Shape 1073741825" o:spid="_x0000_s1028" style="position:absolute;width:10699;height:10699;visibility:visible;mso-wrap-style:square;v-text-anchor:top" o:gfxdata="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" strokecolor="#659c40" strokeweight="1pt">
+                <v:group id="Group 1073741827" o:spid="_x0000_s1027" style="position:absolute;left:20982;width:10699;height:10699" coordsize="10699,10699" o:gfxdata="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">
+                  <v:oval id="Shape 1073741825" o:spid="_x0000_s1028" style="position:absolute;width:10699;height:10699;visibility:visible;mso-wrap-style:square;v-text-anchor:top" o:gfxdata="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" strokecolor="#659c40" strokeweight="1pt">
                     <v:stroke joinstyle="miter"/>
                   </v:oval>
                   <v:shapetype id="_x0000_t202" coordsize="21600,21600" o:spt="202" path="m,l,21600r21600,l21600,xe">
                     <v:stroke joinstyle="miter"/>
                     <v:path gradientshapeok="t" o:connecttype="rect"/>
                   </v:shapetype>
-                  <v:shape id="Shape 1073741826" o:spid="_x0000_s1029" type="#_x0000_t202" style="position:absolute;left:1566;top:1566;width:7566;height:7566;visibility:visible;mso-wrap-style:square;v-text-anchor:middle" o:gfxdata="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" filled="f" stroked="f" strokeweight="1pt">
+                  <v:shape id="Shape 1073741826" o:spid="_x0000_s1029" type="#_x0000_t202" style="position:absolute;left:1566;top:1566;width:7566;height:7566;visibility:visible;mso-wrap-style:square;v-text-anchor:middle" o:gfxdata="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" filled="f" stroked="f" strokeweight="1pt">
                     <v:stroke miterlimit="4"/>
                     <v:textbox inset=".8pt,.8pt,.8pt,.8pt">
                       <w:txbxContent>
@@ -7522,14 +8502,14 @@
                     <v:h position="#0,#1" xrange="0,21600" yrange="0,10800"/>
                   </v:handles>
                 </v:shapetype>
-                <v:shape id="Shape 1073741828" o:spid="_x0000_s1030" type="#_x0000_t13" style="position:absolute;left:32255;top:6586;width:2841;height:3611;rotation:22.5;visibility:visible;mso-wrap-style:square;v-text-anchor:top" o:gfxdata="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" adj="10800,4320" fillcolor="#bad2af" stroked="f" strokeweight="1pt">
+                <v:shape id="Shape 1073741828" o:spid="_x0000_s1030" type="#_x0000_t13" style="position:absolute;left:32255;top:6586;width:2841;height:3611;rotation:22.5;visibility:visible;mso-wrap-style:square;v-text-anchor:top" o:gfxdata="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" adj="10800,4320" fillcolor="#bad2af" stroked="f" strokeweight="1pt">
                   <v:stroke miterlimit="4"/>
                 </v:shape>
-                <v:group id="Group 1073741831" o:spid="_x0000_s1031" style="position:absolute;left:35819;top:6145;width:10699;height:10699" coordsize="10699,10699" o:gfxdata="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">
-                  <v:oval id="Shape 1073741829" o:spid="_x0000_s1032" style="position:absolute;width:10699;height:10699;visibility:visible;mso-wrap-style:square;v-text-anchor:top" o:gfxdata="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" strokecolor="#659c40" strokeweight="1pt">
+                <v:group id="Group 1073741831" o:spid="_x0000_s1031" style="position:absolute;left:35819;top:6145;width:10699;height:10699" coordsize="10699,10699" o:gfxdata="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">
+                  <v:oval id="Shape 1073741829" o:spid="_x0000_s1032" style="position:absolute;width:10699;height:10699;visibility:visible;mso-wrap-style:square;v-text-anchor:top" o:gfxdata="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" strokecolor="#659c40" strokeweight="1pt">
                     <v:stroke joinstyle="miter"/>
                   </v:oval>
-                  <v:shape id="Shape 1073741830" o:spid="_x0000_s1033" type="#_x0000_t202" style="position:absolute;left:1566;top:1566;width:7566;height:7566;visibility:visible;mso-wrap-style:square;v-text-anchor:middle" o:gfxdata="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" filled="f" stroked="f" strokeweight="1pt">
+                  <v:shape id="Shape 1073741830" o:spid="_x0000_s1033" type="#_x0000_t202" style="position:absolute;left:1566;top:1566;width:7566;height:7566;visibility:visible;mso-wrap-style:square;v-text-anchor:middle" o:gfxdata="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" filled="f" stroked="f" strokeweight="1pt">
                     <v:stroke miterlimit="4"/>
                     <v:textbox inset=".8pt,.8pt,.8pt,.8pt">
                       <w:txbxContent>
@@ -7566,14 +8546,14 @@
                     </v:textbox>
                   </v:shape>
                 </v:group>
-                <v:shape id="Shape 1073741832" o:spid="_x0000_s1034" type="#_x0000_t13" style="position:absolute;left:42791;top:17033;width:2840;height:3611;rotation:67.5;visibility:visible;mso-wrap-style:square;v-text-anchor:top" o:gfxdata="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" adj="10800,4320" fillcolor="#bad2af" stroked="f" strokeweight="1pt">
+                <v:shape id="Shape 1073741832" o:spid="_x0000_s1034" type="#_x0000_t13" style="position:absolute;left:42791;top:17033;width:2840;height:3611;rotation:67.5;visibility:visible;mso-wrap-style:square;v-text-anchor:top" o:gfxdata="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" adj="10800,4320" fillcolor="#bad2af" stroked="f" strokeweight="1pt">
                   <v:stroke miterlimit="4"/>
                 </v:shape>
-                <v:group id="Group 1073741835" o:spid="_x0000_s1035" style="position:absolute;left:41965;top:20982;width:10699;height:10699" coordsize="10699,10699" o:gfxdata="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">
-                  <v:oval id="Shape 1073741833" o:spid="_x0000_s1036" style="position:absolute;width:10699;height:10699;visibility:visible;mso-wrap-style:square;v-text-anchor:top" o:gfxdata="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" strokecolor="#659c40" strokeweight="1pt">
+                <v:group id="Group 1073741835" o:spid="_x0000_s1035" style="position:absolute;left:41965;top:20982;width:10699;height:10699" coordsize="10699,10699" o:gfxdata="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">
+                  <v:oval id="Shape 1073741833" o:spid="_x0000_s1036" style="position:absolute;width:10699;height:10699;visibility:visible;mso-wrap-style:square;v-text-anchor:top" o:gfxdata="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" strokecolor="#659c40" strokeweight="1pt">
                     <v:stroke joinstyle="miter"/>
                   </v:oval>
-                  <v:shape id="Shape 1073741834" o:spid="_x0000_s1037" type="#_x0000_t202" style="position:absolute;left:1566;top:1566;width:7566;height:7566;visibility:visible;mso-wrap-style:square;v-text-anchor:middle" o:gfxdata="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" filled="f" stroked="f" strokeweight="1pt">
+                  <v:shape id="Shape 1073741834" o:spid="_x0000_s1037" type="#_x0000_t202" style="position:absolute;left:1566;top:1566;width:7566;height:7566;visibility:visible;mso-wrap-style:square;v-text-anchor:middle" o:gfxdata="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" filled="f" stroked="f" strokeweight="1pt">
                     <v:stroke miterlimit="4"/>
                     <v:textbox inset=".8pt,.8pt,.8pt,.8pt">
                       <w:txbxContent>
@@ -7610,14 +8590,14 @@
                     </v:textbox>
                   </v:shape>
                 </v:group>
-                <v:shape id="Shape 1073741836" o:spid="_x0000_s1038" type="#_x0000_t13" style="position:absolute;left:42852;top:31870;width:2841;height:3611;rotation:112.5;visibility:visible;mso-wrap-style:square;v-text-anchor:top" o:gfxdata="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" adj="10800,4320" fillcolor="#bad2af" stroked="f" strokeweight="1pt">
+                <v:shape id="Shape 1073741836" o:spid="_x0000_s1038" type="#_x0000_t13" style="position:absolute;left:42852;top:31870;width:2841;height:3611;rotation:112.5;visibility:visible;mso-wrap-style:square;v-text-anchor:top" o:gfxdata="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" adj="10800,4320" fillcolor="#bad2af" stroked="f" strokeweight="1pt">
                   <v:stroke miterlimit="4"/>
                 </v:shape>
-                <v:group id="Group 1073741839" o:spid="_x0000_s1039" style="position:absolute;left:35819;top:35819;width:10699;height:10699" coordsize="10699,10699" o:gfxdata="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">
-                  <v:oval id="Shape 1073741837" o:spid="_x0000_s1040" style="position:absolute;width:10699;height:10699;visibility:visible;mso-wrap-style:square;v-text-anchor:top" o:gfxdata="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" strokecolor="#659c40" strokeweight="1pt">
+                <v:group id="Group 1073741839" o:spid="_x0000_s1039" style="position:absolute;left:35819;top:35819;width:10699;height:10699" coordsize="10699,10699" o:gfxdata="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">
+                  <v:oval id="Shape 1073741837" o:spid="_x0000_s1040" style="position:absolute;width:10699;height:10699;visibility:visible;mso-wrap-style:square;v-text-anchor:top" o:gfxdata="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" strokecolor="#659c40" strokeweight="1pt">
                     <v:stroke joinstyle="miter"/>
                   </v:oval>
-                  <v:shape id="Shape 1073741838" o:spid="_x0000_s1041" type="#_x0000_t202" style="position:absolute;left:1566;top:1566;width:7566;height:7566;visibility:visible;mso-wrap-style:square;v-text-anchor:middle" o:gfxdata="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" filled="f" stroked="f" strokeweight="1pt">
+                  <v:shape id="Shape 1073741838" o:spid="_x0000_s1041" type="#_x0000_t202" style="position:absolute;left:1566;top:1566;width:7566;height:7566;visibility:visible;mso-wrap-style:square;v-text-anchor:middle" o:gfxdata="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" filled="f" stroked="f" strokeweight="1pt">
                     <v:stroke miterlimit="4"/>
                     <v:textbox inset=".8pt,.8pt,.8pt,.8pt">
                       <w:txbxContent>
@@ -7654,14 +8634,14 @@
                     </v:textbox>
                   </v:shape>
                 </v:group>
-                <v:shape id="Shape 1073741840" o:spid="_x0000_s1042" type="#_x0000_t13" style="position:absolute;left:32404;top:42405;width:2841;height:3611;rotation:157.5;visibility:visible;mso-wrap-style:square;v-text-anchor:top" o:gfxdata="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" adj="10800,4320" fillcolor="#bad2af" stroked="f" strokeweight="1pt">
+                <v:shape id="Shape 1073741840" o:spid="_x0000_s1042" type="#_x0000_t13" style="position:absolute;left:32404;top:42405;width:2841;height:3611;rotation:157.5;visibility:visible;mso-wrap-style:square;v-text-anchor:top" o:gfxdata="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" adj="10800,4320" fillcolor="#bad2af" stroked="f" strokeweight="1pt">
                   <v:stroke miterlimit="4"/>
                 </v:shape>
-                <v:group id="Group 1073741843" o:spid="_x0000_s1043" style="position:absolute;left:20982;top:41965;width:10699;height:10699" coordsize="10699,10699" o:gfxdata="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">
-                  <v:oval id="Shape 1073741841" o:spid="_x0000_s1044" style="position:absolute;width:10699;height:10699;visibility:visible;mso-wrap-style:square;v-text-anchor:top" o:gfxdata="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" strokecolor="#659c40" strokeweight="1pt">
+                <v:group id="Group 1073741843" o:spid="_x0000_s1043" style="position:absolute;left:20982;top:41965;width:10699;height:10699" coordsize="10699,10699" o:gfxdata="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">
+                  <v:oval id="Shape 1073741841" o:spid="_x0000_s1044" style="position:absolute;width:10699;height:10699;visibility:visible;mso-wrap-style:square;v-text-anchor:top" o:gfxdata="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" strokecolor="#659c40" strokeweight="1pt">
                     <v:stroke joinstyle="miter"/>
                   </v:oval>
-                  <v:shape id="Shape 1073741842" o:spid="_x0000_s1045" type="#_x0000_t202" style="position:absolute;left:1566;top:1566;width:7566;height:7566;visibility:visible;mso-wrap-style:square;v-text-anchor:middle" o:gfxdata="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" filled="f" stroked="f" strokeweight="1pt">
+                  <v:shape id="Shape 1073741842" o:spid="_x0000_s1045" type="#_x0000_t202" style="position:absolute;left:1566;top:1566;width:7566;height:7566;visibility:visible;mso-wrap-style:square;v-text-anchor:middle" o:gfxdata="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" filled="f" stroked="f" strokeweight="1pt">
                     <v:stroke miterlimit="4"/>
                     <v:textbox inset=".8pt,.8pt,.8pt,.8pt">
                       <w:txbxContent>
@@ -7698,14 +8678,14 @@
                     </v:textbox>
                   </v:shape>
                 </v:group>
-                <v:shape id="Shape 1073741844" o:spid="_x0000_s1046" type="#_x0000_t13" style="position:absolute;left:17567;top:42467;width:2841;height:3611;rotation:-157.5;visibility:visible;mso-wrap-style:square;v-text-anchor:top" o:gfxdata="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" adj="10800,4320" fillcolor="#bad2af" stroked="f" strokeweight="1pt">
+                <v:shape id="Shape 1073741844" o:spid="_x0000_s1046" type="#_x0000_t13" style="position:absolute;left:17567;top:42467;width:2841;height:3611;rotation:-157.5;visibility:visible;mso-wrap-style:square;v-text-anchor:top" o:gfxdata="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" adj="10800,4320" fillcolor="#bad2af" stroked="f" strokeweight="1pt">
                   <v:stroke miterlimit="4"/>
                 </v:shape>
-                <v:group id="Group 1073741847" o:spid="_x0000_s1047" style="position:absolute;left:6145;top:35819;width:10699;height:10699" coordsize="10699,10699" o:gfxdata="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">
-                  <v:oval id="Shape 1073741845" o:spid="_x0000_s1048" style="position:absolute;width:10699;height:10699;visibility:visible;mso-wrap-style:square;v-text-anchor:top" o:gfxdata="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" strokecolor="#659c40" strokeweight="1pt">
+                <v:group id="Group 1073741847" o:spid="_x0000_s1047" style="position:absolute;left:6145;top:35819;width:10699;height:10699" coordsize="10699,10699" o:gfxdata="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">
+                  <v:oval id="Shape 1073741845" o:spid="_x0000_s1048" style="position:absolute;width:10699;height:10699;visibility:visible;mso-wrap-style:square;v-text-anchor:top" o:gfxdata="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" strokecolor="#659c40" strokeweight="1pt">
                     <v:stroke joinstyle="miter"/>
                   </v:oval>
-                  <v:shape id="Shape 1073741846" o:spid="_x0000_s1049" type="#_x0000_t202" style="position:absolute;left:1566;top:1566;width:7566;height:7566;visibility:visible;mso-wrap-style:square;v-text-anchor:middle" o:gfxdata="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" filled="f" stroked="f" strokeweight="1pt">
+                  <v:shape id="Shape 1073741846" o:spid="_x0000_s1049" type="#_x0000_t202" style="position:absolute;left:1566;top:1566;width:7566;height:7566;visibility:visible;mso-wrap-style:square;v-text-anchor:middle" o:gfxdata="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" filled="f" stroked="f" strokeweight="1pt">
                     <v:stroke miterlimit="4"/>
                     <v:textbox inset=".8pt,.8pt,.8pt,.8pt">
                       <w:txbxContent>
@@ -7742,14 +8722,14 @@
                     </v:textbox>
                   </v:shape>
                 </v:group>
-                <v:shape id="Shape 1073741848" o:spid="_x0000_s1050" type="#_x0000_t13" style="position:absolute;left:7032;top:32019;width:2841;height:3611;rotation:-112.5;visibility:visible;mso-wrap-style:square;v-text-anchor:top" o:gfxdata="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" adj="10800,4320" fillcolor="#bad2af" stroked="f" strokeweight="1pt">
+                <v:shape id="Shape 1073741848" o:spid="_x0000_s1050" type="#_x0000_t13" style="position:absolute;left:7032;top:32019;width:2841;height:3611;rotation:-112.5;visibility:visible;mso-wrap-style:square;v-text-anchor:top" o:gfxdata="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" adj="10800,4320" fillcolor="#bad2af" stroked="f" strokeweight="1pt">
                   <v:stroke miterlimit="4"/>
                 </v:shape>
-                <v:group id="Group 1073741851" o:spid="_x0000_s1051" style="position:absolute;top:20982;width:10699;height:10699" coordsize="10699,10699" o:gfxdata="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">
-                  <v:oval id="Shape 1073741849" o:spid="_x0000_s1052" style="position:absolute;width:10699;height:10699;visibility:visible;mso-wrap-style:square;v-text-anchor:top" o:gfxdata="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" strokecolor="#659c40" strokeweight="1pt">
+                <v:group id="Group 1073741851" o:spid="_x0000_s1051" style="position:absolute;top:20982;width:10699;height:10699" coordsize="10699,10699" o:gfxdata="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">
+                  <v:oval id="Shape 1073741849" o:spid="_x0000_s1052" style="position:absolute;width:10699;height:10699;visibility:visible;mso-wrap-style:square;v-text-anchor:top" o:gfxdata="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" strokecolor="#659c40" strokeweight="1pt">
                     <v:stroke joinstyle="miter"/>
                   </v:oval>
-                  <v:shape id="Shape 1073741850" o:spid="_x0000_s1053" type="#_x0000_t202" style="position:absolute;left:1566;top:1566;width:7566;height:7566;visibility:visible;mso-wrap-style:square;v-text-anchor:middle" o:gfxdata="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" filled="f" stroked="f" strokeweight="1pt">
+                  <v:shape id="Shape 1073741850" o:spid="_x0000_s1053" type="#_x0000_t202" style="position:absolute;left:1566;top:1566;width:7566;height:7566;visibility:visible;mso-wrap-style:square;v-text-anchor:middle" o:gfxdata="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" filled="f" stroked="f" strokeweight="1pt">
                     <v:stroke miterlimit="4"/>
                     <v:textbox inset=".8pt,.8pt,.8pt,.8pt">
                       <w:txbxContent>
@@ -7786,14 +8766,14 @@
                     </v:textbox>
                   </v:shape>
                 </v:group>
-                <v:shape id="Shape 1073741852" o:spid="_x0000_s1054" type="#_x0000_t13" style="position:absolute;left:6971;top:17182;width:2841;height:3611;rotation:-67.5;visibility:visible;mso-wrap-style:square;v-text-anchor:top" o:gfxdata="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" adj="10800,4320" fillcolor="#bad2af" stroked="f" strokeweight="1pt">
+                <v:shape id="Shape 1073741852" o:spid="_x0000_s1054" type="#_x0000_t13" style="position:absolute;left:6971;top:17182;width:2841;height:3611;rotation:-67.5;visibility:visible;mso-wrap-style:square;v-text-anchor:top" o:gfxdata="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" adj="10800,4320" fillcolor="#bad2af" stroked="f" strokeweight="1pt">
                   <v:stroke miterlimit="4"/>
                 </v:shape>
-                <v:group id="Group 1073741855" o:spid="_x0000_s1055" style="position:absolute;left:6145;top:6145;width:10699;height:10699" coordsize="10699,10699" o:gfxdata="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">
-                  <v:oval id="Shape 1073741853" o:spid="_x0000_s1056" style="position:absolute;width:10699;height:10699;visibility:visible;mso-wrap-style:square;v-text-anchor:top" o:gfxdata="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" strokecolor="#659c40" strokeweight="1pt">
+                <v:group id="Group 1073741855" o:spid="_x0000_s1055" style="position:absolute;left:6145;top:6145;width:10699;height:10699" coordsize="10699,10699" o:gfxdata="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">
+                  <v:oval id="Shape 1073741853" o:spid="_x0000_s1056" style="position:absolute;width:10699;height:10699;visibility:visible;mso-wrap-style:square;v-text-anchor:top" o:gfxdata="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" strokecolor="#659c40" strokeweight="1pt">
                     <v:stroke joinstyle="miter"/>
                   </v:oval>
-                  <v:shape id="Shape 1073741854" o:spid="_x0000_s1057" type="#_x0000_t202" style="position:absolute;left:1566;top:1566;width:7566;height:7566;visibility:visible;mso-wrap-style:square;v-text-anchor:middle" o:gfxdata="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" filled="f" stroked="f" strokeweight="1pt">
+                  <v:shape id="Shape 1073741854" o:spid="_x0000_s1057" type="#_x0000_t202" style="position:absolute;left:1566;top:1566;width:7566;height:7566;visibility:visible;mso-wrap-style:square;v-text-anchor:middle" o:gfxdata="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" filled="f" stroked="f" strokeweight="1pt">
                     <v:stroke miterlimit="4"/>
                     <v:textbox inset=".8pt,.8pt,.8pt,.8pt">
                       <w:txbxContent>
@@ -7830,7 +8810,7 @@
                     </v:textbox>
                   </v:shape>
                 </v:group>
-                <v:shape id="Shape 1073741856" o:spid="_x0000_s1058" type="#_x0000_t13" style="position:absolute;left:17419;top:6647;width:2840;height:3611;rotation:-22.5;visibility:visible;mso-wrap-style:square;v-text-anchor:top" o:gfxdata="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" adj="10800,4320" fillcolor="#bad2af" stroked="f" strokeweight="1pt">
+                <v:shape id="Shape 1073741856" o:spid="_x0000_s1058" type="#_x0000_t13" style="position:absolute;left:17419;top:6647;width:2840;height:3611;rotation:-22.5;visibility:visible;mso-wrap-style:square;v-text-anchor:top" o:gfxdata="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" adj="10800,4320" fillcolor="#bad2af" stroked="f" strokeweight="1pt">
                   <v:stroke miterlimit="4"/>
                 </v:shape>
                 <w10:anchorlock/>
@@ -7933,7 +8913,13 @@
         <w:ind w:left="1080"/>
       </w:pPr>
       <w:r>
-        <w:t>Las peticiones de cambios son recibidas y analizadas previamente antes de ser enviadas al Comité de Control de Cambios acorde a las políticas de la tabla 1 a continuación.</w:t>
+        <w:t xml:space="preserve">Las peticiones de cambios son recibidas y analizadas previamente antes de ser enviadas al Comité de Control de Cambios acorde a las políticas de la tabla </w:t>
+      </w:r>
+      <w:r>
+        <w:t>5</w:t>
+      </w:r>
+      <w:r>
+        <w:t xml:space="preserve"> a continuación.</w:t>
       </w:r>
     </w:p>
     <w:p>
@@ -8275,7 +9261,21 @@
           <w:sz w:val="22"/>
           <w:szCs w:val="22"/>
         </w:rPr>
-        <w:t>Tabla 1 - Recibir y Analizar la Petición</w:t>
+        <w:t xml:space="preserve">Tabla </w:t>
+      </w:r>
+      <w:r>
+        <w:rPr>
+          <w:sz w:val="22"/>
+          <w:szCs w:val="22"/>
+        </w:rPr>
+        <w:t>5</w:t>
+      </w:r>
+      <w:r>
+        <w:rPr>
+          <w:sz w:val="22"/>
+          <w:szCs w:val="22"/>
+        </w:rPr>
+        <w:t xml:space="preserve"> - Recibir y Analizar la Petición</w:t>
       </w:r>
     </w:p>
     <w:p>
@@ -8308,7 +9308,13 @@
         <w:ind w:left="1080"/>
       </w:pPr>
       <w:r>
-        <w:t>Las peticiones aceptadas pasan a ser clasificadas según su prioridad acorde a las políticas de la tabla 2 a continuación.</w:t>
+        <w:t xml:space="preserve">Las peticiones aceptadas pasan a ser clasificadas según su prioridad acorde a las políticas de la tabla </w:t>
+      </w:r>
+      <w:r>
+        <w:t>6</w:t>
+      </w:r>
+      <w:r>
+        <w:t xml:space="preserve"> a continuación.</w:t>
       </w:r>
     </w:p>
     <w:p>
@@ -8655,7 +9661,21 @@
           <w:sz w:val="22"/>
           <w:szCs w:val="22"/>
         </w:rPr>
-        <w:t>Tabla 2 - Clasificar el Cambio</w:t>
+        <w:t xml:space="preserve">Tabla </w:t>
+      </w:r>
+      <w:r>
+        <w:rPr>
+          <w:sz w:val="22"/>
+          <w:szCs w:val="22"/>
+        </w:rPr>
+        <w:t>6</w:t>
+      </w:r>
+      <w:r>
+        <w:rPr>
+          <w:sz w:val="22"/>
+          <w:szCs w:val="22"/>
+        </w:rPr>
+        <w:t xml:space="preserve"> - Clasificar el Cambio</w:t>
       </w:r>
     </w:p>
     <w:p>
@@ -8706,7 +9726,23 @@
           <w:sz w:val="22"/>
           <w:szCs w:val="22"/>
         </w:rPr>
-        <w:t>Una vez clasificado el cambio se procede a evaluar el impacto y el riesgo que involucra acorde a las actividades y políticas de la tabla 3 a continuación.</w:t>
+        <w:t xml:space="preserve">Una vez clasificado el cambio se procede a evaluar el impacto y el riesgo que involucra acorde a las actividades y políticas de la tabla </w:t>
+      </w:r>
+      <w:r>
+        <w:rPr>
+          <w:rFonts w:ascii="Calibri" w:eastAsia="Calibri" w:hAnsi="Calibri" w:cs="Calibri"/>
+          <w:sz w:val="22"/>
+          <w:szCs w:val="22"/>
+        </w:rPr>
+        <w:t>7</w:t>
+      </w:r>
+      <w:r>
+        <w:rPr>
+          <w:rFonts w:ascii="Calibri" w:eastAsia="Calibri" w:hAnsi="Calibri" w:cs="Calibri"/>
+          <w:sz w:val="22"/>
+          <w:szCs w:val="22"/>
+        </w:rPr>
+        <w:t xml:space="preserve"> a continuación.</w:t>
       </w:r>
     </w:p>
     <w:p>
@@ -9222,7 +10258,21 @@
           <w:sz w:val="22"/>
           <w:szCs w:val="22"/>
         </w:rPr>
-        <w:t>Tabla 3 - Evaluación del impacto y riesgos</w:t>
+        <w:t xml:space="preserve">Tabla </w:t>
+      </w:r>
+      <w:r>
+        <w:rPr>
+          <w:sz w:val="22"/>
+          <w:szCs w:val="22"/>
+        </w:rPr>
+        <w:t>7</w:t>
+      </w:r>
+      <w:r>
+        <w:rPr>
+          <w:sz w:val="22"/>
+          <w:szCs w:val="22"/>
+        </w:rPr>
+        <w:t xml:space="preserve"> - Evaluación del impacto y riesgos</w:t>
       </w:r>
     </w:p>
     <w:p>
@@ -9271,7 +10321,23 @@
           <w:sz w:val="22"/>
           <w:szCs w:val="22"/>
         </w:rPr>
-        <w:t>Los cambios evaluados pasan a ser decididos si se aprueban o no acorde a la tabla 4 a continuación.</w:t>
+        <w:t xml:space="preserve">Los cambios evaluados pasan a ser decididos si se aprueban o no acorde a la tabla </w:t>
+      </w:r>
+      <w:r>
+        <w:rPr>
+          <w:rFonts w:ascii="Calibri" w:eastAsia="Calibri" w:hAnsi="Calibri" w:cs="Calibri"/>
+          <w:sz w:val="22"/>
+          <w:szCs w:val="22"/>
+        </w:rPr>
+        <w:t>8</w:t>
+      </w:r>
+      <w:r>
+        <w:rPr>
+          <w:rFonts w:ascii="Calibri" w:eastAsia="Calibri" w:hAnsi="Calibri" w:cs="Calibri"/>
+          <w:sz w:val="22"/>
+          <w:szCs w:val="22"/>
+        </w:rPr>
+        <w:t xml:space="preserve"> a continuación.</w:t>
       </w:r>
     </w:p>
     <w:p>
@@ -9678,7 +10744,21 @@
           <w:sz w:val="22"/>
           <w:szCs w:val="22"/>
         </w:rPr>
-        <w:t>Tabla 4 - Aprobación del Cambio</w:t>
+        <w:t xml:space="preserve">Tabla </w:t>
+      </w:r>
+      <w:r>
+        <w:rPr>
+          <w:sz w:val="22"/>
+          <w:szCs w:val="22"/>
+        </w:rPr>
+        <w:t>8</w:t>
+      </w:r>
+      <w:r>
+        <w:rPr>
+          <w:sz w:val="22"/>
+          <w:szCs w:val="22"/>
+        </w:rPr>
+        <w:t xml:space="preserve"> - Aprobación del Cambio</w:t>
       </w:r>
     </w:p>
     <w:p>
@@ -10053,7 +11133,15 @@
               </w:rPr>
             </w:pPr>
             <w:r>
-              <w:t>Se oficializara las fechas estimadas para la puesta en producción del cambio solicitado, actualizando también las fechas de los otros cambios si es que caso se vean afectados.</w:t>
+              <w:t xml:space="preserve">Se </w:t>
+            </w:r>
+            <w:proofErr w:type="gramStart"/>
+            <w:r>
+              <w:t>oficializara</w:t>
+            </w:r>
+            <w:proofErr w:type="gramEnd"/>
+            <w:r>
+              <w:t xml:space="preserve"> las fechas estimadas para la puesta en producción del cambio solicitado, actualizando también las fechas de los otros cambios si es que caso se vean afectados.</w:t>
             </w:r>
           </w:p>
         </w:tc>
@@ -10086,7 +11174,21 @@
           <w:sz w:val="22"/>
           <w:szCs w:val="22"/>
         </w:rPr>
-        <w:t>Tabla 5 - Planificación y Calendarización</w:t>
+        <w:t xml:space="preserve">Tabla </w:t>
+      </w:r>
+      <w:r>
+        <w:rPr>
+          <w:sz w:val="22"/>
+          <w:szCs w:val="22"/>
+        </w:rPr>
+        <w:t>9</w:t>
+      </w:r>
+      <w:r>
+        <w:rPr>
+          <w:sz w:val="22"/>
+          <w:szCs w:val="22"/>
+        </w:rPr>
+        <w:t xml:space="preserve"> - Planificación y Calendarización</w:t>
       </w:r>
     </w:p>
     <w:p>
@@ -10453,7 +11555,15 @@
               </w:numPr>
             </w:pPr>
             <w:r>
-              <w:t>El responsable de la implementación deberá solicitar los recursos necesarios para la realización de  las pruebas.</w:t>
+              <w:t xml:space="preserve">El responsable de la implementación deberá solicitar los recursos necesarios para la realización </w:t>
+            </w:r>
+            <w:proofErr w:type="gramStart"/>
+            <w:r>
+              <w:t>de  las</w:t>
+            </w:r>
+            <w:proofErr w:type="gramEnd"/>
+            <w:r>
+              <w:t xml:space="preserve"> pruebas.</w:t>
             </w:r>
           </w:p>
           <w:p>
@@ -10503,7 +11613,21 @@
           <w:sz w:val="22"/>
           <w:szCs w:val="22"/>
         </w:rPr>
-        <w:t>Tabla 6 - Implementación del Cambio</w:t>
+        <w:t xml:space="preserve">Tabla </w:t>
+      </w:r>
+      <w:r>
+        <w:rPr>
+          <w:sz w:val="22"/>
+          <w:szCs w:val="22"/>
+        </w:rPr>
+        <w:t>9</w:t>
+      </w:r>
+      <w:r>
+        <w:rPr>
+          <w:sz w:val="22"/>
+          <w:szCs w:val="22"/>
+        </w:rPr>
+        <w:t xml:space="preserve"> - Implementación del Cambio</w:t>
       </w:r>
     </w:p>
     <w:p>
@@ -10576,7 +11700,15 @@
           <w:sz w:val="22"/>
           <w:szCs w:val="22"/>
         </w:rPr>
-        <w:t>Para los cambios urgentes el procedimiento a seguir se muestra en la tabla 7</w:t>
+        <w:t xml:space="preserve">Para los cambios urgentes el procedimiento a seguir se muestra en la tabla </w:t>
+      </w:r>
+      <w:r>
+        <w:rPr>
+          <w:rFonts w:ascii="Calibri" w:eastAsia="Calibri" w:hAnsi="Calibri" w:cs="Calibri"/>
+          <w:sz w:val="22"/>
+          <w:szCs w:val="22"/>
+        </w:rPr>
+        <w:t>10</w:t>
       </w:r>
     </w:p>
     <w:tbl>
@@ -11069,7 +12201,21 @@
           <w:sz w:val="22"/>
           <w:szCs w:val="22"/>
         </w:rPr>
-        <w:t>Tabla 7- Cambios Urgentes</w:t>
+        <w:t xml:space="preserve">Tabla </w:t>
+      </w:r>
+      <w:r>
+        <w:rPr>
+          <w:sz w:val="22"/>
+          <w:szCs w:val="22"/>
+        </w:rPr>
+        <w:t>10</w:t>
+      </w:r>
+      <w:r>
+        <w:rPr>
+          <w:sz w:val="22"/>
+          <w:szCs w:val="22"/>
+        </w:rPr>
+        <w:t>- Cambios Urgentes</w:t>
       </w:r>
     </w:p>
     <w:p>
@@ -11112,7 +12258,33 @@
           <w:sz w:val="22"/>
           <w:szCs w:val="22"/>
         </w:rPr>
-        <w:t>Los cambios ya planificados pasan a ser verificados de acuerdo a lo establecido en la tabla 8</w:t>
+        <w:t xml:space="preserve">Los cambios ya planificados pasan a ser verificados </w:t>
+      </w:r>
+      <w:proofErr w:type="gramStart"/>
+      <w:r>
+        <w:rPr>
+          <w:rFonts w:ascii="Calibri" w:eastAsia="Calibri" w:hAnsi="Calibri" w:cs="Calibri"/>
+          <w:sz w:val="22"/>
+          <w:szCs w:val="22"/>
+        </w:rPr>
+        <w:t>de acuerdo a</w:t>
+      </w:r>
+      <w:proofErr w:type="gramEnd"/>
+      <w:r>
+        <w:rPr>
+          <w:rFonts w:ascii="Calibri" w:eastAsia="Calibri" w:hAnsi="Calibri" w:cs="Calibri"/>
+          <w:sz w:val="22"/>
+          <w:szCs w:val="22"/>
+        </w:rPr>
+        <w:t xml:space="preserve"> lo establecido en la tabla </w:t>
+      </w:r>
+      <w:r>
+        <w:rPr>
+          <w:rFonts w:ascii="Calibri" w:eastAsia="Calibri" w:hAnsi="Calibri" w:cs="Calibri"/>
+          <w:sz w:val="22"/>
+          <w:szCs w:val="22"/>
+        </w:rPr>
+        <w:t>11</w:t>
       </w:r>
     </w:p>
     <w:p>
@@ -11182,7 +12354,6 @@
                 <w:sz w:val="24"/>
                 <w:szCs w:val="24"/>
               </w:rPr>
-              <w:lastRenderedPageBreak/>
               <w:t>Actividades</w:t>
             </w:r>
           </w:p>
@@ -11516,7 +12687,21 @@
           <w:sz w:val="22"/>
           <w:szCs w:val="22"/>
         </w:rPr>
-        <w:t>Tabla 8 - Verificación de la Implementación</w:t>
+        <w:t xml:space="preserve">Tabla </w:t>
+      </w:r>
+      <w:r>
+        <w:rPr>
+          <w:sz w:val="22"/>
+          <w:szCs w:val="22"/>
+        </w:rPr>
+        <w:t>11</w:t>
+      </w:r>
+      <w:r>
+        <w:rPr>
+          <w:sz w:val="22"/>
+          <w:szCs w:val="22"/>
+        </w:rPr>
+        <w:t xml:space="preserve"> - Verificación de la Implementación</w:t>
       </w:r>
     </w:p>
     <w:p>
@@ -11564,7 +12749,15 @@
           <w:sz w:val="22"/>
           <w:szCs w:val="22"/>
         </w:rPr>
-        <w:t>Se dará cierre a la solicitud de cambio cuya etapa de verificació</w:t>
+        <w:t xml:space="preserve">Se dará cierre a la solicitud de cambio cuya etapa de </w:t>
+      </w:r>
+      <w:r>
+        <w:rPr>
+          <w:rFonts w:ascii="Calibri" w:eastAsia="Calibri" w:hAnsi="Calibri" w:cs="Calibri"/>
+          <w:sz w:val="22"/>
+          <w:szCs w:val="22"/>
+        </w:rPr>
+        <w:t>verificación</w:t>
       </w:r>
       <w:r>
         <w:rPr>
@@ -11581,7 +12774,15 @@
           <w:sz w:val="22"/>
           <w:szCs w:val="22"/>
         </w:rPr>
-        <w:t>ón se haya culminado.</w:t>
+        <w:t>ón</w:t>
+      </w:r>
+      <w:r>
+        <w:rPr>
+          <w:rFonts w:ascii="Calibri" w:eastAsia="Calibri" w:hAnsi="Calibri" w:cs="Calibri"/>
+          <w:sz w:val="22"/>
+          <w:szCs w:val="22"/>
+        </w:rPr>
+        <w:t xml:space="preserve"> se haya culminado.</w:t>
       </w:r>
     </w:p>
     <w:sectPr>
@@ -11596,7 +12797,7 @@
 </file>
 
 <file path=word/endnotes.xml><?xml version="1.0" encoding="utf-8"?>
-<w:endnotes xmlns:wpc="http://schemas.microsoft.com/office/word/2010/wordprocessingCanvas" xmlns:mc="http://schemas.openxmlformats.org/markup-compatibility/2006" xmlns:o="urn:schemas-microsoft-com:office:office" xmlns:r="http://schemas.openxmlformats.org/officeDocument/2006/relationships" xmlns:m="http://schemas.openxmlformats.org/officeDocument/2006/math" xmlns:v="urn:schemas-microsoft-com:vml" xmlns:wp14="http://schemas.microsoft.com/office/word/2010/wordprocessingDrawing" xmlns:wp="http://schemas.openxmlformats.org/drawingml/2006/wordprocessingDrawing" xmlns:w10="urn:schemas-microsoft-com:office:word" xmlns:w="http://schemas.openxmlformats.org/wordprocessingml/2006/main" xmlns:w14="http://schemas.microsoft.com/office/word/2010/wordml" xmlns:w15="http://schemas.microsoft.com/office/word/2012/wordml" xmlns:wpg="http://schemas.microsoft.com/office/word/2010/wordprocessingGroup" xmlns:wpi="http://schemas.microsoft.com/office/word/2010/wordprocessingInk" xmlns:wne="http://schemas.microsoft.com/office/word/2006/wordml" xmlns:wps="http://schemas.microsoft.com/office/word/2010/wordprocessingShape" mc:Ignorable="w14 w15 wp14">
+<w:endnotes xmlns:wpc="http://schemas.microsoft.com/office/word/2010/wordprocessingCanvas" xmlns:cx="http://schemas.microsoft.com/office/drawing/2014/chartex" xmlns:cx1="http://schemas.microsoft.com/office/drawing/2015/9/8/chartex" xmlns:cx2="http://schemas.microsoft.com/office/drawing/2015/10/21/chartex" xmlns:cx3="http://schemas.microsoft.com/office/drawing/2016/5/9/chartex" xmlns:cx4="http://schemas.microsoft.com/office/drawing/2016/5/10/chartex" xmlns:cx5="http://schemas.microsoft.com/office/drawing/2016/5/11/chartex" xmlns:cx6="http://schemas.microsoft.com/office/drawing/2016/5/12/chartex" xmlns:cx7="http://schemas.microsoft.com/office/drawing/2016/5/13/chartex" xmlns:cx8="http://schemas.microsoft.com/office/drawing/2016/5/14/chartex" xmlns:mc="http://schemas.openxmlformats.org/markup-compatibility/2006" xmlns:aink="http://schemas.microsoft.com/office/drawing/2016/ink" xmlns:am3d="http://schemas.microsoft.com/office/drawing/2017/model3d" xmlns:o="urn:schemas-microsoft-com:office:office" xmlns:r="http://schemas.openxmlformats.org/officeDocument/2006/relationships" xmlns:m="http://schemas.openxmlformats.org/officeDocument/2006/math" xmlns:v="urn:schemas-microsoft-com:vml" xmlns:wp14="http://schemas.microsoft.com/office/word/2010/wordprocessingDrawing" xmlns:wp="http://schemas.openxmlformats.org/drawingml/2006/wordprocessingDrawing" xmlns:w10="urn:schemas-microsoft-com:office:word" xmlns:w="http://schemas.openxmlformats.org/wordprocessingml/2006/main" xmlns:w14="http://schemas.microsoft.com/office/word/2010/wordml" xmlns:w15="http://schemas.microsoft.com/office/word/2012/wordml" xmlns:w16cid="http://schemas.microsoft.com/office/word/2016/wordml/cid" xmlns:w16se="http://schemas.microsoft.com/office/word/2015/wordml/symex" xmlns:wpg="http://schemas.microsoft.com/office/word/2010/wordprocessingGroup" xmlns:wpi="http://schemas.microsoft.com/office/word/2010/wordprocessingInk" xmlns:wne="http://schemas.microsoft.com/office/word/2006/wordml" xmlns:wps="http://schemas.microsoft.com/office/word/2010/wordprocessingShape" mc:Ignorable="w14 w15 w16se w16cid wp14">
   <w:endnote w:type="separator" w:id="-1">
     <w:p>
       <w:r>
@@ -11615,7 +12816,7 @@
 </file>
 
 <file path=word/footer1.xml><?xml version="1.0" encoding="utf-8"?>
-<w:ftr xmlns:wpc="http://schemas.microsoft.com/office/word/2010/wordprocessingCanvas" xmlns:mc="http://schemas.openxmlformats.org/markup-compatibility/2006" xmlns:o="urn:schemas-microsoft-com:office:office" xmlns:r="http://schemas.openxmlformats.org/officeDocument/2006/relationships" xmlns:m="http://schemas.openxmlformats.org/officeDocument/2006/math" xmlns:v="urn:schemas-microsoft-com:vml" xmlns:wp14="http://schemas.microsoft.com/office/word/2010/wordprocessingDrawing" xmlns:wp="http://schemas.openxmlformats.org/drawingml/2006/wordprocessingDrawing" xmlns:w10="urn:schemas-microsoft-com:office:word" xmlns:w="http://schemas.openxmlformats.org/wordprocessingml/2006/main" xmlns:w14="http://schemas.microsoft.com/office/word/2010/wordml" xmlns:w15="http://schemas.microsoft.com/office/word/2012/wordml" xmlns:wpg="http://schemas.microsoft.com/office/word/2010/wordprocessingGroup" xmlns:wpi="http://schemas.microsoft.com/office/word/2010/wordprocessingInk" xmlns:wne="http://schemas.microsoft.com/office/word/2006/wordml" xmlns:wps="http://schemas.microsoft.com/office/word/2010/wordprocessingShape" mc:Ignorable="w14 w15 wp14">
+<w:ftr xmlns:wpc="http://schemas.microsoft.com/office/word/2010/wordprocessingCanvas" xmlns:cx="http://schemas.microsoft.com/office/drawing/2014/chartex" xmlns:cx1="http://schemas.microsoft.com/office/drawing/2015/9/8/chartex" xmlns:cx2="http://schemas.microsoft.com/office/drawing/2015/10/21/chartex" xmlns:cx3="http://schemas.microsoft.com/office/drawing/2016/5/9/chartex" xmlns:cx4="http://schemas.microsoft.com/office/drawing/2016/5/10/chartex" xmlns:cx5="http://schemas.microsoft.com/office/drawing/2016/5/11/chartex" xmlns:cx6="http://schemas.microsoft.com/office/drawing/2016/5/12/chartex" xmlns:cx7="http://schemas.microsoft.com/office/drawing/2016/5/13/chartex" xmlns:cx8="http://schemas.microsoft.com/office/drawing/2016/5/14/chartex" xmlns:mc="http://schemas.openxmlformats.org/markup-compatibility/2006" xmlns:aink="http://schemas.microsoft.com/office/drawing/2016/ink" xmlns:am3d="http://schemas.microsoft.com/office/drawing/2017/model3d" xmlns:o="urn:schemas-microsoft-com:office:office" xmlns:r="http://schemas.openxmlformats.org/officeDocument/2006/relationships" xmlns:m="http://schemas.openxmlformats.org/officeDocument/2006/math" xmlns:v="urn:schemas-microsoft-com:vml" xmlns:wp14="http://schemas.microsoft.com/office/word/2010/wordprocessingDrawing" xmlns:wp="http://schemas.openxmlformats.org/drawingml/2006/wordprocessingDrawing" xmlns:w10="urn:schemas-microsoft-com:office:word" xmlns:w="http://schemas.openxmlformats.org/wordprocessingml/2006/main" xmlns:w14="http://schemas.microsoft.com/office/word/2010/wordml" xmlns:w15="http://schemas.microsoft.com/office/word/2012/wordml" xmlns:w16cid="http://schemas.microsoft.com/office/word/2016/wordml/cid" xmlns:w16se="http://schemas.microsoft.com/office/word/2015/wordml/symex" xmlns:wpg="http://schemas.microsoft.com/office/word/2010/wordprocessingGroup" xmlns:wpi="http://schemas.microsoft.com/office/word/2010/wordprocessingInk" xmlns:wne="http://schemas.microsoft.com/office/word/2006/wordml" xmlns:wps="http://schemas.microsoft.com/office/word/2010/wordprocessingShape" mc:Ignorable="w14 w15 w16se w16cid wp14">
   <w:p>
     <w:pPr>
       <w:pStyle w:val="Piedepgina"/>
@@ -11648,7 +12849,7 @@
       <w:rPr>
         <w:noProof/>
       </w:rPr>
-      <w:t>14</w:t>
+      <w:t>4</w:t>
     </w:r>
     <w:r>
       <w:fldChar w:fldCharType="end"/>
@@ -11658,7 +12859,7 @@
 </file>
 
 <file path=word/footnotes.xml><?xml version="1.0" encoding="utf-8"?>
-<w:footnotes xmlns:wpc="http://schemas.microsoft.com/office/word/2010/wordprocessingCanvas" xmlns:mc="http://schemas.openxmlformats.org/markup-compatibility/2006" xmlns:o="urn:schemas-microsoft-com:office:office" xmlns:r="http://schemas.openxmlformats.org/officeDocument/2006/relationships" xmlns:m="http://schemas.openxmlformats.org/officeDocument/2006/math" xmlns:v="urn:schemas-microsoft-com:vml" xmlns:wp14="http://schemas.microsoft.com/office/word/2010/wordprocessingDrawing" xmlns:wp="http://schemas.openxmlformats.org/drawingml/2006/wordprocessingDrawing" xmlns:w10="urn:schemas-microsoft-com:office:word" xmlns:w="http://schemas.openxmlformats.org/wordprocessingml/2006/main" xmlns:w14="http://schemas.microsoft.com/office/word/2010/wordml" xmlns:w15="http://schemas.microsoft.com/office/word/2012/wordml" xmlns:wpg="http://schemas.microsoft.com/office/word/2010/wordprocessingGroup" xmlns:wpi="http://schemas.microsoft.com/office/word/2010/wordprocessingInk" xmlns:wne="http://schemas.microsoft.com/office/word/2006/wordml" xmlns:wps="http://schemas.microsoft.com/office/word/2010/wordprocessingShape" mc:Ignorable="w14 w15 wp14">
+<w:footnotes xmlns:wpc="http://schemas.microsoft.com/office/word/2010/wordprocessingCanvas" xmlns:cx="http://schemas.microsoft.com/office/drawing/2014/chartex" xmlns:cx1="http://schemas.microsoft.com/office/drawing/2015/9/8/chartex" xmlns:cx2="http://schemas.microsoft.com/office/drawing/2015/10/21/chartex" xmlns:cx3="http://schemas.microsoft.com/office/drawing/2016/5/9/chartex" xmlns:cx4="http://schemas.microsoft.com/office/drawing/2016/5/10/chartex" xmlns:cx5="http://schemas.microsoft.com/office/drawing/2016/5/11/chartex" xmlns:cx6="http://schemas.microsoft.com/office/drawing/2016/5/12/chartex" xmlns:cx7="http://schemas.microsoft.com/office/drawing/2016/5/13/chartex" xmlns:cx8="http://schemas.microsoft.com/office/drawing/2016/5/14/chartex" xmlns:mc="http://schemas.openxmlformats.org/markup-compatibility/2006" xmlns:aink="http://schemas.microsoft.com/office/drawing/2016/ink" xmlns:am3d="http://schemas.microsoft.com/office/drawing/2017/model3d" xmlns:o="urn:schemas-microsoft-com:office:office" xmlns:r="http://schemas.openxmlformats.org/officeDocument/2006/relationships" xmlns:m="http://schemas.openxmlformats.org/officeDocument/2006/math" xmlns:v="urn:schemas-microsoft-com:vml" xmlns:wp14="http://schemas.microsoft.com/office/word/2010/wordprocessingDrawing" xmlns:wp="http://schemas.openxmlformats.org/drawingml/2006/wordprocessingDrawing" xmlns:w10="urn:schemas-microsoft-com:office:word" xmlns:w="http://schemas.openxmlformats.org/wordprocessingml/2006/main" xmlns:w14="http://schemas.microsoft.com/office/word/2010/wordml" xmlns:w15="http://schemas.microsoft.com/office/word/2012/wordml" xmlns:w16cid="http://schemas.microsoft.com/office/word/2016/wordml/cid" xmlns:w16se="http://schemas.microsoft.com/office/word/2015/wordml/symex" xmlns:wpg="http://schemas.microsoft.com/office/word/2010/wordprocessingGroup" xmlns:wpi="http://schemas.microsoft.com/office/word/2010/wordprocessingInk" xmlns:wne="http://schemas.microsoft.com/office/word/2006/wordml" xmlns:wps="http://schemas.microsoft.com/office/word/2010/wordprocessingShape" mc:Ignorable="w14 w15 w16se w16cid wp14">
   <w:footnote w:type="separator" w:id="-1">
     <w:p>
       <w:r>
@@ -11677,7 +12878,7 @@
 </file>
 
 <file path=word/header1.xml><?xml version="1.0" encoding="utf-8"?>
-<w:hdr xmlns:wpc="http://schemas.microsoft.com/office/word/2010/wordprocessingCanvas" xmlns:mc="http://schemas.openxmlformats.org/markup-compatibility/2006" xmlns:o="urn:schemas-microsoft-com:office:office" xmlns:r="http://schemas.openxmlformats.org/officeDocument/2006/relationships" xmlns:m="http://schemas.openxmlformats.org/officeDocument/2006/math" xmlns:v="urn:schemas-microsoft-com:vml" xmlns:wp14="http://schemas.microsoft.com/office/word/2010/wordprocessingDrawing" xmlns:wp="http://schemas.openxmlformats.org/drawingml/2006/wordprocessingDrawing" xmlns:w10="urn:schemas-microsoft-com:office:word" xmlns:w="http://schemas.openxmlformats.org/wordprocessingml/2006/main" xmlns:w14="http://schemas.microsoft.com/office/word/2010/wordml" xmlns:w15="http://schemas.microsoft.com/office/word/2012/wordml" xmlns:wpg="http://schemas.microsoft.com/office/word/2010/wordprocessingGroup" xmlns:wpi="http://schemas.microsoft.com/office/word/2010/wordprocessingInk" xmlns:wne="http://schemas.microsoft.com/office/word/2006/wordml" xmlns:wps="http://schemas.microsoft.com/office/word/2010/wordprocessingShape" mc:Ignorable="w14 w15 wp14">
+<w:hdr xmlns:wpc="http://schemas.microsoft.com/office/word/2010/wordprocessingCanvas" xmlns:cx="http://schemas.microsoft.com/office/drawing/2014/chartex" xmlns:cx1="http://schemas.microsoft.com/office/drawing/2015/9/8/chartex" xmlns:cx2="http://schemas.microsoft.com/office/drawing/2015/10/21/chartex" xmlns:cx3="http://schemas.microsoft.com/office/drawing/2016/5/9/chartex" xmlns:cx4="http://schemas.microsoft.com/office/drawing/2016/5/10/chartex" xmlns:cx5="http://schemas.microsoft.com/office/drawing/2016/5/11/chartex" xmlns:cx6="http://schemas.microsoft.com/office/drawing/2016/5/12/chartex" xmlns:cx7="http://schemas.microsoft.com/office/drawing/2016/5/13/chartex" xmlns:cx8="http://schemas.microsoft.com/office/drawing/2016/5/14/chartex" xmlns:mc="http://schemas.openxmlformats.org/markup-compatibility/2006" xmlns:aink="http://schemas.microsoft.com/office/drawing/2016/ink" xmlns:am3d="http://schemas.microsoft.com/office/drawing/2017/model3d" xmlns:o="urn:schemas-microsoft-com:office:office" xmlns:r="http://schemas.openxmlformats.org/officeDocument/2006/relationships" xmlns:m="http://schemas.openxmlformats.org/officeDocument/2006/math" xmlns:v="urn:schemas-microsoft-com:vml" xmlns:wp14="http://schemas.microsoft.com/office/word/2010/wordprocessingDrawing" xmlns:wp="http://schemas.openxmlformats.org/drawingml/2006/wordprocessingDrawing" xmlns:w10="urn:schemas-microsoft-com:office:word" xmlns:w="http://schemas.openxmlformats.org/wordprocessingml/2006/main" xmlns:w14="http://schemas.microsoft.com/office/word/2010/wordml" xmlns:w15="http://schemas.microsoft.com/office/word/2012/wordml" xmlns:w16cid="http://schemas.microsoft.com/office/word/2016/wordml/cid" xmlns:w16se="http://schemas.microsoft.com/office/word/2015/wordml/symex" xmlns:wpg="http://schemas.microsoft.com/office/word/2010/wordprocessingGroup" xmlns:wpi="http://schemas.microsoft.com/office/word/2010/wordprocessingInk" xmlns:wne="http://schemas.microsoft.com/office/word/2006/wordml" xmlns:wps="http://schemas.microsoft.com/office/word/2010/wordprocessingShape" mc:Ignorable="w14 w15 w16se w16cid wp14">
   <w:p>
     <w:pPr>
       <w:pStyle w:val="Encabezado"/>
@@ -11697,7 +12898,7 @@
         <w:sz w:val="22"/>
         <w:szCs w:val="22"/>
       </w:rPr>
-      <w:t>Proyecto: Servicio de Ventas Online</w:t>
+      <w:t>Proyecto: Sistema de Ventas Online</w:t>
     </w:r>
   </w:p>
   <w:p>
@@ -11733,8 +12934,8 @@
 </file>
 
 <file path=word/numbering.xml><?xml version="1.0" encoding="utf-8"?>
-<w:numbering xmlns:wpc="http://schemas.microsoft.com/office/word/2010/wordprocessingCanvas" xmlns:mc="http://schemas.openxmlformats.org/markup-compatibility/2006" xmlns:o="urn:schemas-microsoft-com:office:office" xmlns:r="http://schemas.openxmlformats.org/officeDocument/2006/relationships" xmlns:m="http://schemas.openxmlformats.org/officeDocument/2006/math" xmlns:v="urn:schemas-microsoft-com:vml" xmlns:wp14="http://schemas.microsoft.com/office/word/2010/wordprocessingDrawing" xmlns:wp="http://schemas.openxmlformats.org/drawingml/2006/wordprocessingDrawing" xmlns:w10="urn:schemas-microsoft-com:office:word" xmlns:w="http://schemas.openxmlformats.org/wordprocessingml/2006/main" xmlns:w14="http://schemas.microsoft.com/office/word/2010/wordml" xmlns:w15="http://schemas.microsoft.com/office/word/2012/wordml" xmlns:wpg="http://schemas.microsoft.com/office/word/2010/wordprocessingGroup" xmlns:wpi="http://schemas.microsoft.com/office/word/2010/wordprocessingInk" xmlns:wne="http://schemas.microsoft.com/office/word/2006/wordml" xmlns:wps="http://schemas.microsoft.com/office/word/2010/wordprocessingShape" mc:Ignorable="w14 w15 wp14">
-  <w:abstractNum w:abstractNumId="0">
+<w:numbering xmlns:wpc="http://schemas.microsoft.com/office/word/2010/wordprocessingCanvas" xmlns:cx="http://schemas.microsoft.com/office/drawing/2014/chartex" xmlns:cx1="http://schemas.microsoft.com/office/drawing/2015/9/8/chartex" xmlns:cx2="http://schemas.microsoft.com/office/drawing/2015/10/21/chartex" xmlns:cx3="http://schemas.microsoft.com/office/drawing/2016/5/9/chartex" xmlns:cx4="http://schemas.microsoft.com/office/drawing/2016/5/10/chartex" xmlns:cx5="http://schemas.microsoft.com/office/drawing/2016/5/11/chartex" xmlns:cx6="http://schemas.microsoft.com/office/drawing/2016/5/12/chartex" xmlns:cx7="http://schemas.microsoft.com/office/drawing/2016/5/13/chartex" xmlns:cx8="http://schemas.microsoft.com/office/drawing/2016/5/14/chartex" xmlns:mc="http://schemas.openxmlformats.org/markup-compatibility/2006" xmlns:aink="http://schemas.microsoft.com/office/drawing/2016/ink" xmlns:am3d="http://schemas.microsoft.com/office/drawing/2017/model3d" xmlns:o="urn:schemas-microsoft-com:office:office" xmlns:r="http://schemas.openxmlformats.org/officeDocument/2006/relationships" xmlns:m="http://schemas.openxmlformats.org/officeDocument/2006/math" xmlns:v="urn:schemas-microsoft-com:vml" xmlns:wp14="http://schemas.microsoft.com/office/word/2010/wordprocessingDrawing" xmlns:wp="http://schemas.openxmlformats.org/drawingml/2006/wordprocessingDrawing" xmlns:w10="urn:schemas-microsoft-com:office:word" xmlns:w="http://schemas.openxmlformats.org/wordprocessingml/2006/main" xmlns:w14="http://schemas.microsoft.com/office/word/2010/wordml" xmlns:w15="http://schemas.microsoft.com/office/word/2012/wordml" xmlns:w16cid="http://schemas.microsoft.com/office/word/2016/wordml/cid" xmlns:w16se="http://schemas.microsoft.com/office/word/2015/wordml/symex" xmlns:wpg="http://schemas.microsoft.com/office/word/2010/wordprocessingGroup" xmlns:wpi="http://schemas.microsoft.com/office/word/2010/wordprocessingInk" xmlns:wne="http://schemas.microsoft.com/office/word/2006/wordml" xmlns:wps="http://schemas.microsoft.com/office/word/2010/wordprocessingShape" mc:Ignorable="w14 w15 w16se w16cid wp14">
+  <w:abstractNum w:abstractNumId="0" w15:restartNumberingAfterBreak="0">
     <w:nsid w:val="027205A4"/>
     <w:multiLevelType w:val="hybridMultilevel"/>
     <w:tmpl w:val="2E6AF900"/>
@@ -12000,7 +13201,7 @@
       </w:rPr>
     </w:lvl>
   </w:abstractNum>
-  <w:abstractNum w:abstractNumId="1">
+  <w:abstractNum w:abstractNumId="1" w15:restartNumberingAfterBreak="0">
     <w:nsid w:val="08D04CA4"/>
     <w:multiLevelType w:val="hybridMultilevel"/>
     <w:tmpl w:val="C4683F44"/>
@@ -12266,7 +13467,7 @@
       </w:rPr>
     </w:lvl>
   </w:abstractNum>
-  <w:abstractNum w:abstractNumId="2">
+  <w:abstractNum w:abstractNumId="2" w15:restartNumberingAfterBreak="0">
     <w:nsid w:val="0ADE27DF"/>
     <w:multiLevelType w:val="hybridMultilevel"/>
     <w:tmpl w:val="85325D4E"/>
@@ -12532,7 +13733,7 @@
       </w:rPr>
     </w:lvl>
   </w:abstractNum>
-  <w:abstractNum w:abstractNumId="3">
+  <w:abstractNum w:abstractNumId="3" w15:restartNumberingAfterBreak="0">
     <w:nsid w:val="0B980501"/>
     <w:multiLevelType w:val="hybridMultilevel"/>
     <w:tmpl w:val="5D40CB28"/>
@@ -12798,7 +13999,7 @@
       </w:rPr>
     </w:lvl>
   </w:abstractNum>
-  <w:abstractNum w:abstractNumId="4">
+  <w:abstractNum w:abstractNumId="4" w15:restartNumberingAfterBreak="0">
     <w:nsid w:val="0D3423DA"/>
     <w:multiLevelType w:val="hybridMultilevel"/>
     <w:tmpl w:val="3878BAFC"/>
@@ -13064,7 +14265,7 @@
       </w:rPr>
     </w:lvl>
   </w:abstractNum>
-  <w:abstractNum w:abstractNumId="5">
+  <w:abstractNum w:abstractNumId="5" w15:restartNumberingAfterBreak="0">
     <w:nsid w:val="139741C2"/>
     <w:multiLevelType w:val="hybridMultilevel"/>
     <w:tmpl w:val="ED8CCD3A"/>
@@ -13330,7 +14531,7 @@
       </w:rPr>
     </w:lvl>
   </w:abstractNum>
-  <w:abstractNum w:abstractNumId="6">
+  <w:abstractNum w:abstractNumId="6" w15:restartNumberingAfterBreak="0">
     <w:nsid w:val="1B356EC9"/>
     <w:multiLevelType w:val="hybridMultilevel"/>
     <w:tmpl w:val="E02CA674"/>
@@ -13596,7 +14797,7 @@
       </w:rPr>
     </w:lvl>
   </w:abstractNum>
-  <w:abstractNum w:abstractNumId="7">
+  <w:abstractNum w:abstractNumId="7" w15:restartNumberingAfterBreak="0">
     <w:nsid w:val="26072530"/>
     <w:multiLevelType w:val="hybridMultilevel"/>
     <w:tmpl w:val="CB2A85F0"/>
@@ -13862,7 +15063,7 @@
       </w:rPr>
     </w:lvl>
   </w:abstractNum>
-  <w:abstractNum w:abstractNumId="8">
+  <w:abstractNum w:abstractNumId="8" w15:restartNumberingAfterBreak="0">
     <w:nsid w:val="270D6897"/>
     <w:multiLevelType w:val="hybridMultilevel"/>
     <w:tmpl w:val="5714F0AA"/>
@@ -14128,7 +15329,7 @@
       </w:rPr>
     </w:lvl>
   </w:abstractNum>
-  <w:abstractNum w:abstractNumId="9">
+  <w:abstractNum w:abstractNumId="9" w15:restartNumberingAfterBreak="0">
     <w:nsid w:val="2E117848"/>
     <w:multiLevelType w:val="hybridMultilevel"/>
     <w:tmpl w:val="7F648F30"/>
@@ -14394,7 +15595,7 @@
       </w:rPr>
     </w:lvl>
   </w:abstractNum>
-  <w:abstractNum w:abstractNumId="10">
+  <w:abstractNum w:abstractNumId="10" w15:restartNumberingAfterBreak="0">
     <w:nsid w:val="39A24543"/>
     <w:multiLevelType w:val="hybridMultilevel"/>
     <w:tmpl w:val="BFF6B51C"/>
@@ -14660,7 +15861,7 @@
       </w:rPr>
     </w:lvl>
   </w:abstractNum>
-  <w:abstractNum w:abstractNumId="11">
+  <w:abstractNum w:abstractNumId="11" w15:restartNumberingAfterBreak="0">
     <w:nsid w:val="43037C8F"/>
     <w:multiLevelType w:val="hybridMultilevel"/>
     <w:tmpl w:val="810C3A94"/>
@@ -14926,7 +16127,7 @@
       </w:rPr>
     </w:lvl>
   </w:abstractNum>
-  <w:abstractNum w:abstractNumId="12">
+  <w:abstractNum w:abstractNumId="12" w15:restartNumberingAfterBreak="0">
     <w:nsid w:val="43CD61EC"/>
     <w:multiLevelType w:val="hybridMultilevel"/>
     <w:tmpl w:val="D2EC286C"/>
@@ -15192,7 +16393,7 @@
       </w:rPr>
     </w:lvl>
   </w:abstractNum>
-  <w:abstractNum w:abstractNumId="13">
+  <w:abstractNum w:abstractNumId="13" w15:restartNumberingAfterBreak="0">
     <w:nsid w:val="46DF09B0"/>
     <w:multiLevelType w:val="hybridMultilevel"/>
     <w:tmpl w:val="BADAD746"/>
@@ -15458,7 +16659,7 @@
       </w:rPr>
     </w:lvl>
   </w:abstractNum>
-  <w:abstractNum w:abstractNumId="14">
+  <w:abstractNum w:abstractNumId="14" w15:restartNumberingAfterBreak="0">
     <w:nsid w:val="4892510E"/>
     <w:multiLevelType w:val="multilevel"/>
     <w:tmpl w:val="541C4F4C"/>
@@ -15714,7 +16915,7 @@
       </w:rPr>
     </w:lvl>
   </w:abstractNum>
-  <w:abstractNum w:abstractNumId="15">
+  <w:abstractNum w:abstractNumId="15" w15:restartNumberingAfterBreak="0">
     <w:nsid w:val="4DE6329E"/>
     <w:multiLevelType w:val="hybridMultilevel"/>
     <w:tmpl w:val="0380C158"/>
@@ -15980,7 +17181,7 @@
       </w:rPr>
     </w:lvl>
   </w:abstractNum>
-  <w:abstractNum w:abstractNumId="16">
+  <w:abstractNum w:abstractNumId="16" w15:restartNumberingAfterBreak="0">
     <w:nsid w:val="51352F8D"/>
     <w:multiLevelType w:val="multilevel"/>
     <w:tmpl w:val="650E35DA"/>
@@ -16237,7 +17438,7 @@
       </w:rPr>
     </w:lvl>
   </w:abstractNum>
-  <w:abstractNum w:abstractNumId="17">
+  <w:abstractNum w:abstractNumId="17" w15:restartNumberingAfterBreak="0">
     <w:nsid w:val="51EC12C7"/>
     <w:multiLevelType w:val="hybridMultilevel"/>
     <w:tmpl w:val="084233D4"/>
@@ -16503,7 +17704,7 @@
       </w:rPr>
     </w:lvl>
   </w:abstractNum>
-  <w:abstractNum w:abstractNumId="18">
+  <w:abstractNum w:abstractNumId="18" w15:restartNumberingAfterBreak="0">
     <w:nsid w:val="562807A7"/>
     <w:multiLevelType w:val="hybridMultilevel"/>
     <w:tmpl w:val="9EE2D66E"/>
@@ -16769,7 +17970,7 @@
       </w:rPr>
     </w:lvl>
   </w:abstractNum>
-  <w:abstractNum w:abstractNumId="19">
+  <w:abstractNum w:abstractNumId="19" w15:restartNumberingAfterBreak="0">
     <w:nsid w:val="5BA04739"/>
     <w:multiLevelType w:val="hybridMultilevel"/>
     <w:tmpl w:val="0EEE06C4"/>
@@ -17035,13 +18236,13 @@
       </w:rPr>
     </w:lvl>
   </w:abstractNum>
-  <w:abstractNum w:abstractNumId="20">
+  <w:abstractNum w:abstractNumId="20" w15:restartNumberingAfterBreak="0">
     <w:nsid w:val="608346EF"/>
     <w:multiLevelType w:val="multilevel"/>
     <w:tmpl w:val="650E35DA"/>
     <w:numStyleLink w:val="ImportedStyle2"/>
   </w:abstractNum>
-  <w:abstractNum w:abstractNumId="21">
+  <w:abstractNum w:abstractNumId="21" w15:restartNumberingAfterBreak="0">
     <w:nsid w:val="66EB046C"/>
     <w:multiLevelType w:val="multilevel"/>
     <w:tmpl w:val="4AB0C328"/>
@@ -17297,7 +18498,7 @@
       </w:rPr>
     </w:lvl>
   </w:abstractNum>
-  <w:abstractNum w:abstractNumId="22">
+  <w:abstractNum w:abstractNumId="22" w15:restartNumberingAfterBreak="0">
     <w:nsid w:val="673533D9"/>
     <w:multiLevelType w:val="hybridMultilevel"/>
     <w:tmpl w:val="9A9A96CA"/>
@@ -17563,7 +18764,7 @@
       </w:rPr>
     </w:lvl>
   </w:abstractNum>
-  <w:abstractNum w:abstractNumId="23">
+  <w:abstractNum w:abstractNumId="23" w15:restartNumberingAfterBreak="0">
     <w:nsid w:val="69CF01BC"/>
     <w:multiLevelType w:val="multilevel"/>
     <w:tmpl w:val="79ECB3F0"/>
@@ -17820,13 +19021,13 @@
       </w:rPr>
     </w:lvl>
   </w:abstractNum>
-  <w:abstractNum w:abstractNumId="24">
+  <w:abstractNum w:abstractNumId="24" w15:restartNumberingAfterBreak="0">
     <w:nsid w:val="70F3797A"/>
     <w:multiLevelType w:val="multilevel"/>
     <w:tmpl w:val="79ECB3F0"/>
     <w:numStyleLink w:val="ImportedStyle3"/>
   </w:abstractNum>
-  <w:abstractNum w:abstractNumId="25">
+  <w:abstractNum w:abstractNumId="25" w15:restartNumberingAfterBreak="0">
     <w:nsid w:val="735C6CB2"/>
     <w:multiLevelType w:val="hybridMultilevel"/>
     <w:tmpl w:val="788872A2"/>
@@ -18092,7 +19293,7 @@
       </w:rPr>
     </w:lvl>
   </w:abstractNum>
-  <w:abstractNum w:abstractNumId="26">
+  <w:abstractNum w:abstractNumId="26" w15:restartNumberingAfterBreak="0">
     <w:nsid w:val="767E215A"/>
     <w:multiLevelType w:val="hybridMultilevel"/>
     <w:tmpl w:val="4102587E"/>
@@ -18358,7 +19559,7 @@
       </w:rPr>
     </w:lvl>
   </w:abstractNum>
-  <w:abstractNum w:abstractNumId="27">
+  <w:abstractNum w:abstractNumId="27" w15:restartNumberingAfterBreak="0">
     <w:nsid w:val="79C14238"/>
     <w:multiLevelType w:val="hybridMultilevel"/>
     <w:tmpl w:val="3A94B8D4"/>
@@ -18624,7 +19825,7 @@
       </w:rPr>
     </w:lvl>
   </w:abstractNum>
-  <w:abstractNum w:abstractNumId="28">
+  <w:abstractNum w:abstractNumId="28" w15:restartNumberingAfterBreak="0">
     <w:nsid w:val="7A956F58"/>
     <w:multiLevelType w:val="hybridMultilevel"/>
     <w:tmpl w:val="AE825884"/>
@@ -18890,7 +20091,7 @@
       </w:rPr>
     </w:lvl>
   </w:abstractNum>
-  <w:abstractNum w:abstractNumId="29">
+  <w:abstractNum w:abstractNumId="29" w15:restartNumberingAfterBreak="0">
     <w:nsid w:val="7EF67E9F"/>
     <w:multiLevelType w:val="hybridMultilevel"/>
     <w:tmpl w:val="D2CA2852"/>
@@ -20282,7 +21483,7 @@
 </file>
 
 <file path=word/styles.xml><?xml version="1.0" encoding="utf-8"?>
-<w:styles xmlns:mc="http://schemas.openxmlformats.org/markup-compatibility/2006" xmlns:r="http://schemas.openxmlformats.org/officeDocument/2006/relationships" xmlns:w="http://schemas.openxmlformats.org/wordprocessingml/2006/main" xmlns:w14="http://schemas.microsoft.com/office/word/2010/wordml" xmlns:w15="http://schemas.microsoft.com/office/word/2012/wordml" mc:Ignorable="w14 w15">
+<w:styles xmlns:mc="http://schemas.openxmlformats.org/markup-compatibility/2006" xmlns:r="http://schemas.openxmlformats.org/officeDocument/2006/relationships" xmlns:w="http://schemas.openxmlformats.org/wordprocessingml/2006/main" xmlns:w14="http://schemas.microsoft.com/office/word/2010/wordml" xmlns:w15="http://schemas.microsoft.com/office/word/2012/wordml" xmlns:w16cid="http://schemas.microsoft.com/office/word/2016/wordml/cid" xmlns:w16se="http://schemas.microsoft.com/office/word/2015/wordml/symex" mc:Ignorable="w14 w15 w16se w16cid">
   <w:docDefaults>
     <w:rPrDefault>
       <w:rPr>
@@ -20304,7 +21505,7 @@
       </w:pPr>
     </w:pPrDefault>
   </w:docDefaults>
-  <w:latentStyles w:defLockedState="0" w:defUIPriority="99" w:defSemiHidden="0" w:defUnhideWhenUsed="0" w:defQFormat="0" w:count="371">
+  <w:latentStyles w:defLockedState="0" w:defUIPriority="99" w:defSemiHidden="0" w:defUnhideWhenUsed="0" w:defQFormat="0" w:count="375">
     <w:lsdException w:name="Normal" w:uiPriority="0" w:qFormat="1"/>
     <w:lsdException w:name="heading 1" w:uiPriority="9" w:qFormat="1"/>
     <w:lsdException w:name="heading 2" w:semiHidden="1" w:uiPriority="9" w:unhideWhenUsed="1" w:qFormat="1"/>
@@ -20340,7 +21541,7 @@
     <w:lsdException w:name="footer" w:semiHidden="1" w:unhideWhenUsed="1"/>
     <w:lsdException w:name="index heading" w:semiHidden="1" w:unhideWhenUsed="1"/>
     <w:lsdException w:name="caption" w:semiHidden="1" w:uiPriority="35" w:unhideWhenUsed="1" w:qFormat="1"/>
-    <w:lsdException w:name="table of figures" w:semiHidden="1" w:unhideWhenUsed="1"/>
+    <w:lsdException w:name="table of figures" w:semiHidden="1" w:uiPriority="0" w:unhideWhenUsed="1"/>
     <w:lsdException w:name="envelope address" w:semiHidden="1" w:unhideWhenUsed="1"/>
     <w:lsdException w:name="envelope return" w:semiHidden="1" w:unhideWhenUsed="1"/>
     <w:lsdException w:name="footnote reference" w:semiHidden="1" w:unhideWhenUsed="1"/>
@@ -20410,7 +21611,6 @@
     <w:lsdException w:name="HTML Sample" w:semiHidden="1" w:unhideWhenUsed="1"/>
     <w:lsdException w:name="HTML Typewriter" w:semiHidden="1" w:unhideWhenUsed="1"/>
     <w:lsdException w:name="HTML Variable" w:semiHidden="1" w:unhideWhenUsed="1"/>
-    <w:lsdException w:name="Normal Table" w:semiHidden="1" w:unhideWhenUsed="1"/>
     <w:lsdException w:name="annotation subject" w:semiHidden="1" w:unhideWhenUsed="1"/>
     <w:lsdException w:name="No List" w:semiHidden="1" w:unhideWhenUsed="1"/>
     <w:lsdException w:name="Outline List 1" w:semiHidden="1" w:unhideWhenUsed="1"/>
@@ -20454,10 +21654,8 @@
     <w:lsdException w:name="Table Elegant" w:semiHidden="1" w:unhideWhenUsed="1"/>
     <w:lsdException w:name="Table Professional" w:semiHidden="1" w:unhideWhenUsed="1"/>
     <w:lsdException w:name="Table Subtle 1" w:semiHidden="1" w:unhideWhenUsed="1"/>
-    <w:lsdException w:name="Table Subtle 2" w:semiHidden="1" w:unhideWhenUsed="1"/>
     <w:lsdException w:name="Table Web 1" w:semiHidden="1" w:unhideWhenUsed="1"/>
     <w:lsdException w:name="Table Web 2" w:semiHidden="1" w:unhideWhenUsed="1"/>
-    <w:lsdException w:name="Table Web 3" w:semiHidden="1" w:unhideWhenUsed="1"/>
     <w:lsdException w:name="Balloon Text" w:semiHidden="1" w:unhideWhenUsed="1"/>
     <w:lsdException w:name="Table Grid" w:uiPriority="39"/>
     <w:lsdException w:name="Table Theme" w:semiHidden="1" w:unhideWhenUsed="1"/>
@@ -20676,6 +21874,10 @@
     <w:lsdException w:name="List Table 5 Dark Accent 6" w:uiPriority="50"/>
     <w:lsdException w:name="List Table 6 Colorful Accent 6" w:uiPriority="51"/>
     <w:lsdException w:name="List Table 7 Colorful Accent 6" w:uiPriority="52"/>
+    <w:lsdException w:name="Mention" w:semiHidden="1" w:unhideWhenUsed="1"/>
+    <w:lsdException w:name="Smart Hyperlink" w:semiHidden="1" w:unhideWhenUsed="1"/>
+    <w:lsdException w:name="Hashtag" w:semiHidden="1" w:unhideWhenUsed="1"/>
+    <w:lsdException w:name="Unresolved Mention" w:semiHidden="1" w:unhideWhenUsed="1"/>
   </w:latentStyles>
   <w:style w:type="paragraph" w:default="1" w:styleId="Normal">
     <w:name w:val="Normal"/>
@@ -20809,7 +22011,7 @@
       <w:lang w:val="es-ES_tradnl"/>
     </w:rPr>
   </w:style>
-  <w:style w:type="paragraph" w:styleId="TtulodeTDC">
+  <w:style w:type="paragraph" w:styleId="TtuloTDC">
     <w:name w:val="TOC Heading"/>
     <w:next w:val="Body"/>
     <w:pPr>

</xml_diff>